<commit_message>
commited on 27th august
</commit_message>
<xml_diff>
--- a/API_Automation_Notes.docx
+++ b/API_Automation_Notes.docx
@@ -15,6 +15,238 @@
       <w:pPr>
         <w:rPr>
           <w:rFonts w:ascii="Consolas" w:hAnsi="Consolas"/>
+          <w:sz w:val="28"/>
+          <w:szCs w:val="28"/>
+        </w:rPr>
+      </w:pPr>
+      <w:r>
+        <w:rPr>
+          <w:rFonts w:ascii="Consolas" w:hAnsi="Consolas"/>
+          <w:sz w:val="28"/>
+          <w:szCs w:val="28"/>
+        </w:rPr>
+        <w:t>Naveen automation</w:t>
+      </w:r>
+    </w:p>
+    <w:p>
+      <w:pPr>
+        <w:rPr>
+          <w:rFonts w:ascii="Consolas" w:hAnsi="Consolas"/>
+          <w:sz w:val="28"/>
+          <w:szCs w:val="28"/>
+        </w:rPr>
+      </w:pPr>
+    </w:p>
+    <w:p>
+      <w:pPr>
+        <w:rPr>
+          <w:rFonts w:ascii="Consolas" w:hAnsi="Consolas"/>
+          <w:sz w:val="28"/>
+          <w:szCs w:val="28"/>
+        </w:rPr>
+      </w:pPr>
+      <w:r>
+        <w:rPr>
+          <w:rFonts w:ascii="Consolas" w:hAnsi="Consolas"/>
+          <w:sz w:val="28"/>
+          <w:szCs w:val="28"/>
+        </w:rPr>
+        <w:t>Learn:</w:t>
+      </w:r>
+    </w:p>
+    <w:p>
+      <w:pPr>
+        <w:pStyle w:val="NoSpacing"/>
+        <w:rPr>
+          <w:rFonts w:ascii="Consolas" w:hAnsi="Consolas"/>
+          <w:sz w:val="28"/>
+          <w:szCs w:val="28"/>
+        </w:rPr>
+      </w:pPr>
+      <w:r>
+        <w:rPr>
+          <w:rFonts w:ascii="Consolas" w:hAnsi="Consolas"/>
+          <w:sz w:val="28"/>
+          <w:szCs w:val="28"/>
+        </w:rPr>
+        <w:t>+ REST API concepts and examples:</w:t>
+      </w:r>
+    </w:p>
+    <w:p>
+      <w:pPr>
+        <w:pStyle w:val="NoSpacing"/>
+        <w:rPr>
+          <w:rFonts w:ascii="Consolas" w:hAnsi="Consolas"/>
+          <w:sz w:val="28"/>
+          <w:szCs w:val="28"/>
+        </w:rPr>
+      </w:pPr>
+      <w:r>
+        <w:rPr>
+          <w:rFonts w:ascii="Consolas" w:hAnsi="Consolas"/>
+          <w:sz w:val="28"/>
+          <w:szCs w:val="28"/>
+        </w:rPr>
+        <w:t>• Add Http Client JSON Parser libs dependency</w:t>
+      </w:r>
+    </w:p>
+    <w:p>
+      <w:pPr>
+        <w:pStyle w:val="NoSpacing"/>
+        <w:rPr>
+          <w:rFonts w:ascii="Consolas" w:hAnsi="Consolas"/>
+          <w:sz w:val="28"/>
+          <w:szCs w:val="28"/>
+        </w:rPr>
+      </w:pPr>
+      <w:r>
+        <w:rPr>
+          <w:rFonts w:ascii="Consolas" w:hAnsi="Consolas"/>
+          <w:sz w:val="28"/>
+          <w:szCs w:val="28"/>
+        </w:rPr>
+        <w:t>• Automate GET APIs without Headers</w:t>
+      </w:r>
+    </w:p>
+    <w:p>
+      <w:pPr>
+        <w:pStyle w:val="NoSpacing"/>
+        <w:rPr>
+          <w:rFonts w:ascii="Consolas" w:hAnsi="Consolas"/>
+          <w:sz w:val="28"/>
+          <w:szCs w:val="28"/>
+        </w:rPr>
+      </w:pPr>
+      <w:r>
+        <w:rPr>
+          <w:rFonts w:ascii="Consolas" w:hAnsi="Consolas"/>
+          <w:sz w:val="28"/>
+          <w:szCs w:val="28"/>
+        </w:rPr>
+        <w:t>• How to call Http GET API using HTTP Client</w:t>
+      </w:r>
+    </w:p>
+    <w:p>
+      <w:pPr>
+        <w:pStyle w:val="NoSpacing"/>
+        <w:rPr>
+          <w:rFonts w:ascii="Consolas" w:hAnsi="Consolas"/>
+          <w:sz w:val="28"/>
+          <w:szCs w:val="28"/>
+        </w:rPr>
+      </w:pPr>
+      <w:r>
+        <w:rPr>
+          <w:rFonts w:ascii="Consolas" w:hAnsi="Consolas"/>
+          <w:sz w:val="28"/>
+          <w:szCs w:val="28"/>
+        </w:rPr>
+        <w:t xml:space="preserve">• How to </w:t>
+      </w:r>
+      <w:proofErr w:type="spellStart"/>
+      <w:r>
+        <w:rPr>
+          <w:rFonts w:ascii="Consolas" w:hAnsi="Consolas"/>
+          <w:sz w:val="28"/>
+          <w:szCs w:val="28"/>
+        </w:rPr>
+        <w:t>fecth</w:t>
+      </w:r>
+      <w:proofErr w:type="spellEnd"/>
+      <w:r>
+        <w:rPr>
+          <w:rFonts w:ascii="Consolas" w:hAnsi="Consolas"/>
+          <w:sz w:val="28"/>
+          <w:szCs w:val="28"/>
+        </w:rPr>
+        <w:t xml:space="preserve"> Response Status Code, JSON Object and Response Headers</w:t>
+      </w:r>
+    </w:p>
+    <w:p>
+      <w:pPr>
+        <w:pStyle w:val="NoSpacing"/>
+        <w:rPr>
+          <w:rFonts w:ascii="Consolas" w:hAnsi="Consolas"/>
+          <w:sz w:val="28"/>
+          <w:szCs w:val="28"/>
+        </w:rPr>
+      </w:pPr>
+      <w:r>
+        <w:rPr>
+          <w:rFonts w:ascii="Consolas" w:hAnsi="Consolas"/>
+          <w:sz w:val="28"/>
+          <w:szCs w:val="28"/>
+        </w:rPr>
+        <w:t>• HTTP Get and Post request in Java</w:t>
+      </w:r>
+    </w:p>
+    <w:p>
+      <w:pPr>
+        <w:rPr>
+          <w:rFonts w:ascii="Consolas" w:hAnsi="Consolas"/>
+          <w:sz w:val="28"/>
+          <w:szCs w:val="28"/>
+        </w:rPr>
+      </w:pPr>
+    </w:p>
+    <w:p>
+      <w:pPr>
+        <w:rPr>
+          <w:rFonts w:ascii="Consolas" w:hAnsi="Consolas"/>
+          <w:sz w:val="28"/>
+          <w:szCs w:val="28"/>
+        </w:rPr>
+      </w:pPr>
+      <w:r>
+        <w:rPr>
+          <w:rFonts w:ascii="Consolas" w:hAnsi="Consolas"/>
+          <w:sz w:val="28"/>
+          <w:szCs w:val="28"/>
+        </w:rPr>
+        <w:t>GIT Code Base URL:</w:t>
+      </w:r>
+    </w:p>
+    <w:p>
+      <w:pPr>
+        <w:rPr>
+          <w:rFonts w:ascii="Consolas" w:hAnsi="Consolas"/>
+          <w:sz w:val="28"/>
+          <w:szCs w:val="28"/>
+        </w:rPr>
+      </w:pPr>
+      <w:hyperlink r:id="rId5" w:history="1">
+        <w:r>
+          <w:rPr>
+            <w:rStyle w:val="Hyperlink"/>
+            <w:rFonts w:ascii="Consolas" w:hAnsi="Consolas"/>
+            <w:sz w:val="28"/>
+            <w:szCs w:val="28"/>
+          </w:rPr>
+          <w:t>https://github.com/naveenanimation20/</w:t>
+        </w:r>
+      </w:hyperlink>
+      <w:r>
+        <w:rPr>
+          <w:rFonts w:ascii="Consolas" w:hAnsi="Consolas"/>
+          <w:sz w:val="28"/>
+          <w:szCs w:val="28"/>
+        </w:rPr>
+        <w:t>...</w:t>
+      </w:r>
+    </w:p>
+    <w:p>
+      <w:pPr>
+        <w:rPr>
+          <w:rFonts w:ascii="Consolas" w:hAnsi="Consolas"/>
+          <w:sz w:val="28"/>
+          <w:szCs w:val="28"/>
+        </w:rPr>
+      </w:pPr>
+    </w:p>
+    <w:p>
+      <w:pPr>
+        <w:rPr>
+          <w:rFonts w:ascii="Consolas" w:hAnsi="Consolas"/>
           <w:b/>
           <w:bCs/>
           <w:sz w:val="28"/>
@@ -52,7 +284,7 @@
         </w:rPr>
         <w:t>HTTP response status codes indicate whether a specific </w:t>
       </w:r>
-      <w:hyperlink r:id="rId5" w:history="1">
+      <w:hyperlink r:id="rId6" w:history="1">
         <w:r>
           <w:rPr>
             <w:rFonts w:ascii="Segoe UI" w:eastAsia="Times New Roman" w:hAnsi="Segoe UI" w:cs="Segoe UI"/>
@@ -89,7 +321,7 @@
           <w:szCs w:val="24"/>
         </w:rPr>
       </w:pPr>
-      <w:hyperlink r:id="rId6" w:anchor="information_responses" w:history="1">
+      <w:hyperlink r:id="rId7" w:anchor="information_responses" w:history="1">
         <w:r>
           <w:rPr>
             <w:rFonts w:ascii="Segoe UI" w:eastAsia="Times New Roman" w:hAnsi="Segoe UI" w:cs="Segoe UI"/>
@@ -162,7 +394,7 @@
           <w:szCs w:val="24"/>
         </w:rPr>
       </w:pPr>
-      <w:hyperlink r:id="rId7" w:anchor="successful_responses" w:history="1">
+      <w:hyperlink r:id="rId8" w:anchor="successful_responses" w:history="1">
         <w:r>
           <w:rPr>
             <w:rFonts w:ascii="Segoe UI" w:eastAsia="Times New Roman" w:hAnsi="Segoe UI" w:cs="Segoe UI"/>
@@ -235,7 +467,7 @@
           <w:szCs w:val="24"/>
         </w:rPr>
       </w:pPr>
-      <w:hyperlink r:id="rId8" w:anchor="redirection_messages" w:history="1">
+      <w:hyperlink r:id="rId9" w:anchor="redirection_messages" w:history="1">
         <w:r>
           <w:rPr>
             <w:rFonts w:ascii="Segoe UI" w:eastAsia="Times New Roman" w:hAnsi="Segoe UI" w:cs="Segoe UI"/>
@@ -308,7 +540,7 @@
           <w:szCs w:val="24"/>
         </w:rPr>
       </w:pPr>
-      <w:hyperlink r:id="rId9" w:anchor="client_error_responses" w:history="1">
+      <w:hyperlink r:id="rId10" w:anchor="client_error_responses" w:history="1">
         <w:r>
           <w:rPr>
             <w:rFonts w:ascii="Segoe UI" w:eastAsia="Times New Roman" w:hAnsi="Segoe UI" w:cs="Segoe UI"/>
@@ -381,7 +613,7 @@
           <w:szCs w:val="24"/>
         </w:rPr>
       </w:pPr>
-      <w:hyperlink r:id="rId10" w:anchor="server_error_responses" w:history="1">
+      <w:hyperlink r:id="rId11" w:anchor="server_error_responses" w:history="1">
         <w:r>
           <w:rPr>
             <w:rFonts w:ascii="Segoe UI" w:eastAsia="Times New Roman" w:hAnsi="Segoe UI" w:cs="Segoe UI"/>
@@ -592,6 +824,1323 @@
         <w:rPr>
           <w:rFonts w:ascii="Consolas" w:hAnsi="Consolas" w:cs="Consolas"/>
           <w:color w:val="3F7F5F"/>
+          <w:sz w:val="28"/>
+          <w:szCs w:val="28"/>
+        </w:rPr>
+      </w:pPr>
+    </w:p>
+    <w:p>
+      <w:pPr>
+        <w:autoSpaceDE w:val="0"/>
+        <w:autoSpaceDN w:val="0"/>
+        <w:adjustRightInd w:val="0"/>
+        <w:spacing w:after="0" w:line="240" w:lineRule="auto"/>
+        <w:rPr>
+          <w:rFonts w:ascii="Consolas" w:hAnsi="Consolas" w:cs="Consolas"/>
+          <w:color w:val="3F7F5F"/>
+          <w:sz w:val="28"/>
+          <w:szCs w:val="28"/>
+        </w:rPr>
+      </w:pPr>
+    </w:p>
+    <w:p>
+      <w:pPr>
+        <w:autoSpaceDE w:val="0"/>
+        <w:autoSpaceDN w:val="0"/>
+        <w:adjustRightInd w:val="0"/>
+        <w:spacing w:after="0" w:line="240" w:lineRule="auto"/>
+        <w:rPr>
+          <w:rFonts w:ascii="Consolas" w:hAnsi="Consolas" w:cs="Consolas"/>
+          <w:color w:val="3F7F5F"/>
+          <w:sz w:val="28"/>
+          <w:szCs w:val="28"/>
+        </w:rPr>
+      </w:pPr>
+    </w:p>
+    <w:p>
+      <w:pPr>
+        <w:autoSpaceDE w:val="0"/>
+        <w:autoSpaceDN w:val="0"/>
+        <w:adjustRightInd w:val="0"/>
+        <w:spacing w:after="0" w:line="240" w:lineRule="auto"/>
+        <w:rPr>
+          <w:rFonts w:ascii="Consolas" w:hAnsi="Consolas" w:cs="Consolas"/>
+          <w:color w:val="000000" w:themeColor="text1"/>
+          <w:sz w:val="28"/>
+          <w:szCs w:val="28"/>
+        </w:rPr>
+      </w:pPr>
+    </w:p>
+    <w:p>
+      <w:pPr>
+        <w:autoSpaceDE w:val="0"/>
+        <w:autoSpaceDN w:val="0"/>
+        <w:adjustRightInd w:val="0"/>
+        <w:spacing w:after="0" w:line="240" w:lineRule="auto"/>
+        <w:rPr>
+          <w:rFonts w:ascii="Consolas" w:hAnsi="Consolas" w:cs="Consolas"/>
+          <w:color w:val="000000" w:themeColor="text1"/>
+          <w:sz w:val="28"/>
+          <w:szCs w:val="28"/>
+        </w:rPr>
+      </w:pPr>
+    </w:p>
+    <w:p>
+      <w:pPr>
+        <w:autoSpaceDE w:val="0"/>
+        <w:autoSpaceDN w:val="0"/>
+        <w:adjustRightInd w:val="0"/>
+        <w:spacing w:after="0" w:line="240" w:lineRule="auto"/>
+        <w:rPr>
+          <w:rFonts w:ascii="Consolas" w:hAnsi="Consolas" w:cs="Consolas"/>
+          <w:b/>
+          <w:bCs/>
+          <w:color w:val="000000" w:themeColor="text1"/>
+          <w:sz w:val="28"/>
+          <w:szCs w:val="28"/>
+        </w:rPr>
+      </w:pPr>
+      <w:r>
+        <w:rPr>
+          <w:rFonts w:ascii="Consolas" w:hAnsi="Consolas" w:cs="Consolas"/>
+          <w:b/>
+          <w:bCs/>
+          <w:color w:val="000000" w:themeColor="text1"/>
+          <w:sz w:val="28"/>
+          <w:szCs w:val="28"/>
+        </w:rPr>
+        <w:t>Request</w:t>
+      </w:r>
+    </w:p>
+    <w:p>
+      <w:pPr>
+        <w:autoSpaceDE w:val="0"/>
+        <w:autoSpaceDN w:val="0"/>
+        <w:adjustRightInd w:val="0"/>
+        <w:spacing w:after="0" w:line="240" w:lineRule="auto"/>
+        <w:rPr>
+          <w:rFonts w:ascii="Consolas" w:hAnsi="Consolas" w:cs="Consolas"/>
+          <w:color w:val="000000" w:themeColor="text1"/>
+          <w:sz w:val="28"/>
+          <w:szCs w:val="28"/>
+        </w:rPr>
+      </w:pPr>
+      <w:r>
+        <w:rPr>
+          <w:rFonts w:ascii="Consolas" w:hAnsi="Consolas" w:cs="Consolas"/>
+          <w:color w:val="000000" w:themeColor="text1"/>
+          <w:sz w:val="28"/>
+          <w:szCs w:val="28"/>
+        </w:rPr>
+        <w:t>URL</w:t>
+      </w:r>
+    </w:p>
+    <w:p>
+      <w:pPr>
+        <w:autoSpaceDE w:val="0"/>
+        <w:autoSpaceDN w:val="0"/>
+        <w:adjustRightInd w:val="0"/>
+        <w:spacing w:after="0" w:line="240" w:lineRule="auto"/>
+        <w:rPr>
+          <w:rFonts w:ascii="Consolas" w:hAnsi="Consolas" w:cs="Consolas"/>
+          <w:color w:val="000000" w:themeColor="text1"/>
+          <w:sz w:val="28"/>
+          <w:szCs w:val="28"/>
+        </w:rPr>
+      </w:pPr>
+      <w:r>
+        <w:rPr>
+          <w:rFonts w:ascii="Consolas" w:hAnsi="Consolas" w:cs="Consolas"/>
+          <w:color w:val="000000" w:themeColor="text1"/>
+          <w:sz w:val="28"/>
+          <w:szCs w:val="28"/>
+        </w:rPr>
+        <w:t>Headers</w:t>
+      </w:r>
+    </w:p>
+    <w:p>
+      <w:pPr>
+        <w:autoSpaceDE w:val="0"/>
+        <w:autoSpaceDN w:val="0"/>
+        <w:adjustRightInd w:val="0"/>
+        <w:spacing w:after="0" w:line="240" w:lineRule="auto"/>
+        <w:rPr>
+          <w:rFonts w:ascii="Consolas" w:hAnsi="Consolas" w:cs="Consolas"/>
+          <w:color w:val="000000" w:themeColor="text1"/>
+          <w:sz w:val="28"/>
+          <w:szCs w:val="28"/>
+        </w:rPr>
+      </w:pPr>
+      <w:r>
+        <w:rPr>
+          <w:rFonts w:ascii="Consolas" w:hAnsi="Consolas" w:cs="Consolas"/>
+          <w:color w:val="000000" w:themeColor="text1"/>
+          <w:sz w:val="28"/>
+          <w:szCs w:val="28"/>
+        </w:rPr>
+        <w:t>Payload (</w:t>
+      </w:r>
+      <w:proofErr w:type="spellStart"/>
+      <w:r>
+        <w:rPr>
+          <w:rFonts w:ascii="Consolas" w:hAnsi="Consolas" w:cs="Consolas"/>
+          <w:color w:val="000000" w:themeColor="text1"/>
+          <w:sz w:val="28"/>
+          <w:szCs w:val="28"/>
+        </w:rPr>
+        <w:t>json</w:t>
+      </w:r>
+      <w:proofErr w:type="spellEnd"/>
+      <w:r>
+        <w:rPr>
+          <w:rFonts w:ascii="Consolas" w:hAnsi="Consolas" w:cs="Consolas"/>
+          <w:color w:val="000000" w:themeColor="text1"/>
+          <w:sz w:val="28"/>
+          <w:szCs w:val="28"/>
+        </w:rPr>
+        <w:t xml:space="preserve"> / xml)</w:t>
+      </w:r>
+    </w:p>
+    <w:p>
+      <w:pPr>
+        <w:autoSpaceDE w:val="0"/>
+        <w:autoSpaceDN w:val="0"/>
+        <w:adjustRightInd w:val="0"/>
+        <w:spacing w:after="0" w:line="240" w:lineRule="auto"/>
+        <w:rPr>
+          <w:rFonts w:ascii="Consolas" w:hAnsi="Consolas" w:cs="Consolas"/>
+          <w:color w:val="000000" w:themeColor="text1"/>
+          <w:sz w:val="28"/>
+          <w:szCs w:val="28"/>
+        </w:rPr>
+      </w:pPr>
+    </w:p>
+    <w:p>
+      <w:pPr>
+        <w:autoSpaceDE w:val="0"/>
+        <w:autoSpaceDN w:val="0"/>
+        <w:adjustRightInd w:val="0"/>
+        <w:spacing w:after="0" w:line="240" w:lineRule="auto"/>
+        <w:rPr>
+          <w:rFonts w:ascii="Consolas" w:hAnsi="Consolas" w:cs="Consolas"/>
+          <w:color w:val="000000" w:themeColor="text1"/>
+          <w:sz w:val="28"/>
+          <w:szCs w:val="28"/>
+        </w:rPr>
+      </w:pPr>
+    </w:p>
+    <w:p>
+      <w:pPr>
+        <w:autoSpaceDE w:val="0"/>
+        <w:autoSpaceDN w:val="0"/>
+        <w:adjustRightInd w:val="0"/>
+        <w:spacing w:after="0" w:line="240" w:lineRule="auto"/>
+        <w:rPr>
+          <w:rFonts w:ascii="Consolas" w:hAnsi="Consolas" w:cs="Consolas"/>
+          <w:b/>
+          <w:bCs/>
+          <w:color w:val="000000" w:themeColor="text1"/>
+          <w:sz w:val="28"/>
+          <w:szCs w:val="28"/>
+        </w:rPr>
+      </w:pPr>
+      <w:r>
+        <w:rPr>
+          <w:rFonts w:ascii="Consolas" w:hAnsi="Consolas" w:cs="Consolas"/>
+          <w:b/>
+          <w:bCs/>
+          <w:color w:val="000000" w:themeColor="text1"/>
+          <w:sz w:val="28"/>
+          <w:szCs w:val="28"/>
+        </w:rPr>
+        <w:t>Response contains</w:t>
+      </w:r>
+    </w:p>
+    <w:p>
+      <w:pPr>
+        <w:autoSpaceDE w:val="0"/>
+        <w:autoSpaceDN w:val="0"/>
+        <w:adjustRightInd w:val="0"/>
+        <w:spacing w:after="0" w:line="240" w:lineRule="auto"/>
+        <w:rPr>
+          <w:rFonts w:ascii="Consolas" w:hAnsi="Consolas" w:cs="Consolas"/>
+          <w:color w:val="000000" w:themeColor="text1"/>
+          <w:sz w:val="28"/>
+          <w:szCs w:val="28"/>
+        </w:rPr>
+      </w:pPr>
+      <w:r>
+        <w:rPr>
+          <w:rFonts w:ascii="Consolas" w:hAnsi="Consolas" w:cs="Consolas"/>
+          <w:color w:val="000000" w:themeColor="text1"/>
+          <w:sz w:val="28"/>
+          <w:szCs w:val="28"/>
+        </w:rPr>
+        <w:t xml:space="preserve">Status </w:t>
+      </w:r>
+      <w:r>
+        <w:rPr>
+          <w:rFonts w:ascii="Consolas" w:hAnsi="Consolas" w:cs="Consolas"/>
+          <w:color w:val="000000" w:themeColor="text1"/>
+          <w:sz w:val="28"/>
+          <w:szCs w:val="28"/>
+        </w:rPr>
+        <w:sym w:font="Wingdings" w:char="F0E0"/>
+      </w:r>
+      <w:r>
+        <w:rPr>
+          <w:rFonts w:ascii="Consolas" w:hAnsi="Consolas" w:cs="Consolas"/>
+          <w:color w:val="000000" w:themeColor="text1"/>
+          <w:sz w:val="28"/>
+          <w:szCs w:val="28"/>
+        </w:rPr>
+        <w:t>200 ok</w:t>
+      </w:r>
+    </w:p>
+    <w:p>
+      <w:pPr>
+        <w:autoSpaceDE w:val="0"/>
+        <w:autoSpaceDN w:val="0"/>
+        <w:adjustRightInd w:val="0"/>
+        <w:spacing w:after="0" w:line="240" w:lineRule="auto"/>
+        <w:rPr>
+          <w:rFonts w:ascii="Consolas" w:hAnsi="Consolas" w:cs="Consolas"/>
+          <w:color w:val="000000" w:themeColor="text1"/>
+          <w:sz w:val="28"/>
+          <w:szCs w:val="28"/>
+        </w:rPr>
+      </w:pPr>
+      <w:r>
+        <w:rPr>
+          <w:rFonts w:ascii="Consolas" w:hAnsi="Consolas" w:cs="Consolas"/>
+          <w:color w:val="000000" w:themeColor="text1"/>
+          <w:sz w:val="28"/>
+          <w:szCs w:val="28"/>
+        </w:rPr>
+        <w:t>Response payload -&gt;</w:t>
+      </w:r>
+    </w:p>
+    <w:p>
+      <w:pPr>
+        <w:autoSpaceDE w:val="0"/>
+        <w:autoSpaceDN w:val="0"/>
+        <w:adjustRightInd w:val="0"/>
+        <w:spacing w:after="0" w:line="240" w:lineRule="auto"/>
+        <w:rPr>
+          <w:rFonts w:ascii="Consolas" w:hAnsi="Consolas" w:cs="Consolas"/>
+          <w:color w:val="000000" w:themeColor="text1"/>
+          <w:sz w:val="28"/>
+          <w:szCs w:val="28"/>
+        </w:rPr>
+      </w:pPr>
+      <w:r>
+        <w:rPr>
+          <w:rFonts w:ascii="Consolas" w:hAnsi="Consolas" w:cs="Consolas"/>
+          <w:color w:val="000000" w:themeColor="text1"/>
+          <w:sz w:val="28"/>
+          <w:szCs w:val="28"/>
+        </w:rPr>
+        <w:t xml:space="preserve">String </w:t>
+      </w:r>
+      <w:proofErr w:type="spellStart"/>
+      <w:r>
+        <w:rPr>
+          <w:rFonts w:ascii="Consolas" w:hAnsi="Consolas" w:cs="Consolas"/>
+          <w:color w:val="000000" w:themeColor="text1"/>
+          <w:sz w:val="28"/>
+          <w:szCs w:val="28"/>
+        </w:rPr>
+        <w:t>messgae</w:t>
+      </w:r>
+      <w:proofErr w:type="spellEnd"/>
+      <w:r>
+        <w:rPr>
+          <w:rFonts w:ascii="Consolas" w:hAnsi="Consolas" w:cs="Consolas"/>
+          <w:color w:val="000000" w:themeColor="text1"/>
+          <w:sz w:val="28"/>
+          <w:szCs w:val="28"/>
+        </w:rPr>
+        <w:t xml:space="preserve"> </w:t>
+      </w:r>
+      <w:r>
+        <w:rPr>
+          <w:rFonts w:ascii="Consolas" w:hAnsi="Consolas" w:cs="Consolas"/>
+          <w:color w:val="000000" w:themeColor="text1"/>
+          <w:sz w:val="28"/>
+          <w:szCs w:val="28"/>
+        </w:rPr>
+        <w:sym w:font="Wingdings" w:char="F0E0"/>
+      </w:r>
+      <w:r>
+        <w:rPr>
+          <w:rFonts w:ascii="Consolas" w:hAnsi="Consolas" w:cs="Consolas"/>
+          <w:color w:val="000000" w:themeColor="text1"/>
+          <w:sz w:val="28"/>
+          <w:szCs w:val="28"/>
+        </w:rPr>
+        <w:t xml:space="preserve"> successful</w:t>
+      </w:r>
+    </w:p>
+    <w:p>
+      <w:pPr>
+        <w:autoSpaceDE w:val="0"/>
+        <w:autoSpaceDN w:val="0"/>
+        <w:adjustRightInd w:val="0"/>
+        <w:spacing w:after="0" w:line="240" w:lineRule="auto"/>
+        <w:rPr>
+          <w:rFonts w:ascii="Consolas" w:hAnsi="Consolas" w:cs="Consolas"/>
+          <w:color w:val="000000" w:themeColor="text1"/>
+          <w:sz w:val="28"/>
+          <w:szCs w:val="28"/>
+        </w:rPr>
+      </w:pPr>
+    </w:p>
+    <w:p>
+      <w:pPr>
+        <w:autoSpaceDE w:val="0"/>
+        <w:autoSpaceDN w:val="0"/>
+        <w:adjustRightInd w:val="0"/>
+        <w:spacing w:after="0" w:line="240" w:lineRule="auto"/>
+        <w:rPr>
+          <w:rFonts w:ascii="Consolas" w:hAnsi="Consolas" w:cs="Consolas"/>
+          <w:color w:val="000000" w:themeColor="text1"/>
+          <w:sz w:val="28"/>
+          <w:szCs w:val="28"/>
+        </w:rPr>
+      </w:pPr>
+      <w:r>
+        <w:rPr>
+          <w:rFonts w:ascii="Consolas" w:hAnsi="Consolas" w:cs="Consolas"/>
+          <w:b/>
+          <w:bCs/>
+          <w:color w:val="000000" w:themeColor="text1"/>
+          <w:sz w:val="28"/>
+          <w:szCs w:val="28"/>
+        </w:rPr>
+        <w:t>HTTP Method</w:t>
+      </w:r>
+      <w:r>
+        <w:rPr>
+          <w:rFonts w:ascii="Consolas" w:hAnsi="Consolas" w:cs="Consolas"/>
+          <w:color w:val="000000" w:themeColor="text1"/>
+          <w:sz w:val="28"/>
+          <w:szCs w:val="28"/>
+        </w:rPr>
+        <w:t xml:space="preserve"> </w:t>
+      </w:r>
+      <w:r>
+        <w:rPr>
+          <w:rFonts w:ascii="Consolas" w:hAnsi="Consolas" w:cs="Consolas"/>
+          <w:color w:val="000000" w:themeColor="text1"/>
+          <w:sz w:val="28"/>
+          <w:szCs w:val="28"/>
+        </w:rPr>
+        <w:sym w:font="Wingdings" w:char="F0E0"/>
+      </w:r>
+      <w:r>
+        <w:rPr>
+          <w:rFonts w:ascii="Consolas" w:hAnsi="Consolas" w:cs="Consolas"/>
+          <w:color w:val="000000" w:themeColor="text1"/>
+          <w:sz w:val="28"/>
+          <w:szCs w:val="28"/>
+        </w:rPr>
+        <w:t xml:space="preserve"> </w:t>
+      </w:r>
+      <w:proofErr w:type="gramStart"/>
+      <w:r>
+        <w:rPr>
+          <w:rFonts w:ascii="Consolas" w:hAnsi="Consolas" w:cs="Consolas"/>
+          <w:color w:val="000000" w:themeColor="text1"/>
+          <w:sz w:val="28"/>
+          <w:szCs w:val="28"/>
+        </w:rPr>
+        <w:t>GET ,</w:t>
+      </w:r>
+      <w:proofErr w:type="gramEnd"/>
+      <w:r>
+        <w:rPr>
+          <w:rFonts w:ascii="Consolas" w:hAnsi="Consolas" w:cs="Consolas"/>
+          <w:color w:val="000000" w:themeColor="text1"/>
+          <w:sz w:val="28"/>
+          <w:szCs w:val="28"/>
+        </w:rPr>
+        <w:t xml:space="preserve"> POST, PUT, DELSTE</w:t>
+      </w:r>
+    </w:p>
+    <w:p>
+      <w:pPr>
+        <w:autoSpaceDE w:val="0"/>
+        <w:autoSpaceDN w:val="0"/>
+        <w:adjustRightInd w:val="0"/>
+        <w:spacing w:after="0" w:line="240" w:lineRule="auto"/>
+        <w:rPr>
+          <w:rFonts w:ascii="Consolas" w:hAnsi="Consolas" w:cs="Consolas"/>
+          <w:color w:val="000000" w:themeColor="text1"/>
+          <w:sz w:val="28"/>
+          <w:szCs w:val="28"/>
+        </w:rPr>
+      </w:pPr>
+    </w:p>
+    <w:p>
+      <w:pPr>
+        <w:autoSpaceDE w:val="0"/>
+        <w:autoSpaceDN w:val="0"/>
+        <w:adjustRightInd w:val="0"/>
+        <w:spacing w:after="0" w:line="240" w:lineRule="auto"/>
+        <w:rPr>
+          <w:rFonts w:ascii="Consolas" w:hAnsi="Consolas" w:cs="Consolas"/>
+          <w:color w:val="000000" w:themeColor="text1"/>
+          <w:sz w:val="28"/>
+          <w:szCs w:val="28"/>
+        </w:rPr>
+      </w:pPr>
+      <w:r>
+        <w:rPr>
+          <w:rFonts w:ascii="Consolas" w:hAnsi="Consolas" w:cs="Consolas"/>
+          <w:color w:val="000000" w:themeColor="text1"/>
+          <w:sz w:val="28"/>
+          <w:szCs w:val="28"/>
+        </w:rPr>
+        <w:t>Post call: creates a new entity</w:t>
+      </w:r>
+      <w:r>
+        <w:rPr>
+          <w:rFonts w:ascii="Consolas" w:hAnsi="Consolas" w:cs="Consolas"/>
+          <w:color w:val="000000" w:themeColor="text1"/>
+          <w:sz w:val="28"/>
+          <w:szCs w:val="28"/>
+        </w:rPr>
+        <w:t xml:space="preserve"> </w:t>
+      </w:r>
+      <w:r>
+        <w:rPr>
+          <w:rFonts w:ascii="Consolas" w:hAnsi="Consolas" w:cs="Consolas"/>
+          <w:color w:val="000000" w:themeColor="text1"/>
+          <w:sz w:val="28"/>
+          <w:szCs w:val="28"/>
+        </w:rPr>
+        <w:sym w:font="Wingdings" w:char="F0E0"/>
+      </w:r>
+      <w:r>
+        <w:rPr>
+          <w:rFonts w:ascii="Consolas" w:hAnsi="Consolas" w:cs="Consolas"/>
+          <w:color w:val="000000" w:themeColor="text1"/>
+          <w:sz w:val="28"/>
+          <w:szCs w:val="28"/>
+        </w:rPr>
+        <w:t>Create</w:t>
+      </w:r>
+    </w:p>
+    <w:p>
+      <w:pPr>
+        <w:autoSpaceDE w:val="0"/>
+        <w:autoSpaceDN w:val="0"/>
+        <w:adjustRightInd w:val="0"/>
+        <w:spacing w:after="0" w:line="240" w:lineRule="auto"/>
+        <w:rPr>
+          <w:rFonts w:ascii="Consolas" w:hAnsi="Consolas" w:cs="Consolas"/>
+          <w:color w:val="000000" w:themeColor="text1"/>
+          <w:sz w:val="28"/>
+          <w:szCs w:val="28"/>
+        </w:rPr>
+      </w:pPr>
+      <w:r>
+        <w:rPr>
+          <w:rFonts w:ascii="Consolas" w:hAnsi="Consolas" w:cs="Consolas"/>
+          <w:color w:val="000000" w:themeColor="text1"/>
+          <w:sz w:val="28"/>
+          <w:szCs w:val="28"/>
+        </w:rPr>
+        <w:t xml:space="preserve">Put call: creates a new entity if not available, </w:t>
+      </w:r>
+    </w:p>
+    <w:p>
+      <w:pPr>
+        <w:autoSpaceDE w:val="0"/>
+        <w:autoSpaceDN w:val="0"/>
+        <w:adjustRightInd w:val="0"/>
+        <w:spacing w:after="0" w:line="240" w:lineRule="auto"/>
+        <w:rPr>
+          <w:rFonts w:ascii="Consolas" w:hAnsi="Consolas" w:cs="Consolas"/>
+          <w:color w:val="000000" w:themeColor="text1"/>
+          <w:sz w:val="28"/>
+          <w:szCs w:val="28"/>
+        </w:rPr>
+      </w:pPr>
+      <w:r>
+        <w:rPr>
+          <w:rFonts w:ascii="Consolas" w:hAnsi="Consolas" w:cs="Consolas"/>
+          <w:color w:val="000000" w:themeColor="text1"/>
+          <w:sz w:val="28"/>
+          <w:szCs w:val="28"/>
+        </w:rPr>
+        <w:t xml:space="preserve">Update </w:t>
+      </w:r>
+      <w:r>
+        <w:rPr>
+          <w:rFonts w:ascii="Consolas" w:hAnsi="Consolas" w:cs="Consolas"/>
+          <w:color w:val="000000" w:themeColor="text1"/>
+          <w:sz w:val="28"/>
+          <w:szCs w:val="28"/>
+        </w:rPr>
+        <w:t xml:space="preserve">if </w:t>
+      </w:r>
+      <w:proofErr w:type="gramStart"/>
+      <w:r>
+        <w:rPr>
+          <w:rFonts w:ascii="Consolas" w:hAnsi="Consolas" w:cs="Consolas"/>
+          <w:color w:val="000000" w:themeColor="text1"/>
+          <w:sz w:val="28"/>
+          <w:szCs w:val="28"/>
+        </w:rPr>
+        <w:t>availa</w:t>
+      </w:r>
+      <w:r>
+        <w:rPr>
+          <w:rFonts w:ascii="Consolas" w:hAnsi="Consolas" w:cs="Consolas"/>
+          <w:color w:val="000000" w:themeColor="text1"/>
+          <w:sz w:val="28"/>
+          <w:szCs w:val="28"/>
+        </w:rPr>
+        <w:t>ble  --</w:t>
+      </w:r>
+      <w:proofErr w:type="gramEnd"/>
+      <w:r>
+        <w:rPr>
+          <w:rFonts w:ascii="Consolas" w:hAnsi="Consolas" w:cs="Consolas"/>
+          <w:color w:val="000000" w:themeColor="text1"/>
+          <w:sz w:val="28"/>
+          <w:szCs w:val="28"/>
+        </w:rPr>
+        <w:t>create or update</w:t>
+      </w:r>
+    </w:p>
+    <w:p>
+      <w:pPr>
+        <w:autoSpaceDE w:val="0"/>
+        <w:autoSpaceDN w:val="0"/>
+        <w:adjustRightInd w:val="0"/>
+        <w:spacing w:after="0" w:line="240" w:lineRule="auto"/>
+        <w:rPr>
+          <w:rFonts w:ascii="Consolas" w:hAnsi="Consolas" w:cs="Consolas"/>
+          <w:color w:val="000000" w:themeColor="text1"/>
+          <w:sz w:val="28"/>
+          <w:szCs w:val="28"/>
+        </w:rPr>
+      </w:pPr>
+    </w:p>
+    <w:p>
+      <w:pPr>
+        <w:autoSpaceDE w:val="0"/>
+        <w:autoSpaceDN w:val="0"/>
+        <w:adjustRightInd w:val="0"/>
+        <w:spacing w:after="0" w:line="240" w:lineRule="auto"/>
+        <w:rPr>
+          <w:rFonts w:ascii="Consolas" w:hAnsi="Consolas" w:cs="Consolas"/>
+          <w:color w:val="000000" w:themeColor="text1"/>
+          <w:sz w:val="28"/>
+          <w:szCs w:val="28"/>
+        </w:rPr>
+      </w:pPr>
+      <w:r>
+        <w:rPr>
+          <w:rFonts w:ascii="Consolas" w:hAnsi="Consolas" w:cs="Consolas"/>
+          <w:color w:val="000000" w:themeColor="text1"/>
+          <w:sz w:val="28"/>
+          <w:szCs w:val="28"/>
+        </w:rPr>
+        <w:t xml:space="preserve">Patch call </w:t>
+      </w:r>
+      <w:r>
+        <w:rPr>
+          <w:rFonts w:ascii="Consolas" w:hAnsi="Consolas" w:cs="Consolas"/>
+          <w:color w:val="000000" w:themeColor="text1"/>
+          <w:sz w:val="28"/>
+          <w:szCs w:val="28"/>
+        </w:rPr>
+        <w:sym w:font="Wingdings" w:char="F0E0"/>
+      </w:r>
+      <w:r>
+        <w:rPr>
+          <w:rFonts w:ascii="Consolas" w:hAnsi="Consolas" w:cs="Consolas"/>
+          <w:color w:val="000000" w:themeColor="text1"/>
+          <w:sz w:val="28"/>
+          <w:szCs w:val="28"/>
+        </w:rPr>
+        <w:t xml:space="preserve"> only updates</w:t>
+      </w:r>
+    </w:p>
+    <w:p>
+      <w:pPr>
+        <w:autoSpaceDE w:val="0"/>
+        <w:autoSpaceDN w:val="0"/>
+        <w:adjustRightInd w:val="0"/>
+        <w:spacing w:after="0" w:line="240" w:lineRule="auto"/>
+        <w:rPr>
+          <w:rFonts w:ascii="Consolas" w:hAnsi="Consolas" w:cs="Consolas"/>
+          <w:color w:val="000000" w:themeColor="text1"/>
+          <w:sz w:val="28"/>
+          <w:szCs w:val="28"/>
+        </w:rPr>
+      </w:pPr>
+    </w:p>
+    <w:p>
+      <w:pPr>
+        <w:autoSpaceDE w:val="0"/>
+        <w:autoSpaceDN w:val="0"/>
+        <w:adjustRightInd w:val="0"/>
+        <w:spacing w:after="0" w:line="240" w:lineRule="auto"/>
+        <w:rPr>
+          <w:rFonts w:ascii="Consolas" w:hAnsi="Consolas" w:cs="Consolas"/>
+          <w:color w:val="000000" w:themeColor="text1"/>
+          <w:sz w:val="28"/>
+          <w:szCs w:val="28"/>
+        </w:rPr>
+      </w:pPr>
+      <w:r>
+        <w:rPr>
+          <w:rFonts w:ascii="Consolas" w:hAnsi="Consolas" w:cs="Consolas"/>
+          <w:color w:val="000000" w:themeColor="text1"/>
+          <w:sz w:val="28"/>
+          <w:szCs w:val="28"/>
+        </w:rPr>
+        <w:t xml:space="preserve">Delete call </w:t>
+      </w:r>
+      <w:r>
+        <w:rPr>
+          <w:rFonts w:ascii="Consolas" w:hAnsi="Consolas" w:cs="Consolas"/>
+          <w:color w:val="000000" w:themeColor="text1"/>
+          <w:sz w:val="28"/>
+          <w:szCs w:val="28"/>
+        </w:rPr>
+        <w:sym w:font="Wingdings" w:char="F0E0"/>
+      </w:r>
+      <w:r>
+        <w:rPr>
+          <w:rFonts w:ascii="Consolas" w:hAnsi="Consolas" w:cs="Consolas"/>
+          <w:color w:val="000000" w:themeColor="text1"/>
+          <w:sz w:val="28"/>
+          <w:szCs w:val="28"/>
+        </w:rPr>
+        <w:t xml:space="preserve">  delete a record</w:t>
+      </w:r>
+    </w:p>
+    <w:p>
+      <w:pPr>
+        <w:autoSpaceDE w:val="0"/>
+        <w:autoSpaceDN w:val="0"/>
+        <w:adjustRightInd w:val="0"/>
+        <w:spacing w:after="0" w:line="240" w:lineRule="auto"/>
+        <w:rPr>
+          <w:rFonts w:ascii="Consolas" w:hAnsi="Consolas" w:cs="Consolas"/>
+          <w:color w:val="000000" w:themeColor="text1"/>
+          <w:sz w:val="28"/>
+          <w:szCs w:val="28"/>
+        </w:rPr>
+      </w:pPr>
+    </w:p>
+    <w:p>
+      <w:pPr>
+        <w:autoSpaceDE w:val="0"/>
+        <w:autoSpaceDN w:val="0"/>
+        <w:adjustRightInd w:val="0"/>
+        <w:spacing w:after="0" w:line="240" w:lineRule="auto"/>
+        <w:rPr>
+          <w:rFonts w:ascii="Consolas" w:hAnsi="Consolas" w:cs="Consolas"/>
+          <w:color w:val="000000" w:themeColor="text1"/>
+          <w:sz w:val="28"/>
+          <w:szCs w:val="28"/>
+        </w:rPr>
+      </w:pPr>
+    </w:p>
+    <w:p>
+      <w:pPr>
+        <w:autoSpaceDE w:val="0"/>
+        <w:autoSpaceDN w:val="0"/>
+        <w:adjustRightInd w:val="0"/>
+        <w:spacing w:after="0" w:line="240" w:lineRule="auto"/>
+        <w:rPr>
+          <w:rFonts w:ascii="Consolas" w:hAnsi="Consolas" w:cs="Consolas"/>
+          <w:color w:val="000000" w:themeColor="text1"/>
+          <w:sz w:val="28"/>
+          <w:szCs w:val="28"/>
+        </w:rPr>
+      </w:pPr>
+      <w:proofErr w:type="spellStart"/>
+      <w:r>
+        <w:rPr>
+          <w:rFonts w:ascii="Consolas" w:hAnsi="Consolas" w:cs="Consolas"/>
+          <w:b/>
+          <w:bCs/>
+          <w:color w:val="000000" w:themeColor="text1"/>
+          <w:sz w:val="28"/>
+          <w:szCs w:val="28"/>
+        </w:rPr>
+        <w:t>PostMan</w:t>
+      </w:r>
+      <w:proofErr w:type="spellEnd"/>
+      <w:r>
+        <w:rPr>
+          <w:rFonts w:ascii="Consolas" w:hAnsi="Consolas" w:cs="Consolas"/>
+          <w:color w:val="000000" w:themeColor="text1"/>
+          <w:sz w:val="28"/>
+          <w:szCs w:val="28"/>
+        </w:rPr>
+        <w:t xml:space="preserve"> -&gt; is </w:t>
+      </w:r>
+      <w:proofErr w:type="spellStart"/>
+      <w:r>
+        <w:rPr>
+          <w:rFonts w:ascii="Consolas" w:hAnsi="Consolas" w:cs="Consolas"/>
+          <w:color w:val="000000" w:themeColor="text1"/>
+          <w:sz w:val="28"/>
+          <w:szCs w:val="28"/>
+        </w:rPr>
+        <w:t>HTTPclient</w:t>
+      </w:r>
+      <w:proofErr w:type="spellEnd"/>
+      <w:r>
+        <w:rPr>
+          <w:rFonts w:ascii="Consolas" w:hAnsi="Consolas" w:cs="Consolas"/>
+          <w:color w:val="000000" w:themeColor="text1"/>
+          <w:sz w:val="28"/>
+          <w:szCs w:val="28"/>
+        </w:rPr>
+        <w:t xml:space="preserve"> its very popular to perform get, post put and delete call.</w:t>
+      </w:r>
+    </w:p>
+    <w:p>
+      <w:pPr>
+        <w:autoSpaceDE w:val="0"/>
+        <w:autoSpaceDN w:val="0"/>
+        <w:adjustRightInd w:val="0"/>
+        <w:spacing w:after="0" w:line="240" w:lineRule="auto"/>
+        <w:rPr>
+          <w:rFonts w:ascii="Consolas" w:hAnsi="Consolas" w:cs="Consolas"/>
+          <w:color w:val="000000" w:themeColor="text1"/>
+          <w:sz w:val="28"/>
+          <w:szCs w:val="28"/>
+        </w:rPr>
+      </w:pPr>
+    </w:p>
+    <w:p>
+      <w:pPr>
+        <w:autoSpaceDE w:val="0"/>
+        <w:autoSpaceDN w:val="0"/>
+        <w:adjustRightInd w:val="0"/>
+        <w:spacing w:after="0" w:line="240" w:lineRule="auto"/>
+        <w:rPr>
+          <w:rFonts w:ascii="Consolas" w:hAnsi="Consolas" w:cs="Consolas"/>
+          <w:color w:val="000000" w:themeColor="text1"/>
+          <w:sz w:val="28"/>
+          <w:szCs w:val="28"/>
+        </w:rPr>
+      </w:pPr>
+      <w:r>
+        <w:rPr>
+          <w:rFonts w:ascii="Consolas" w:hAnsi="Consolas" w:cs="Consolas"/>
+          <w:color w:val="000000" w:themeColor="text1"/>
+          <w:sz w:val="28"/>
+          <w:szCs w:val="28"/>
+        </w:rPr>
+        <w:t xml:space="preserve">URI = </w:t>
+      </w:r>
+      <w:proofErr w:type="gramStart"/>
+      <w:r>
+        <w:rPr>
+          <w:rFonts w:ascii="Consolas" w:hAnsi="Consolas" w:cs="Consolas"/>
+          <w:color w:val="000000" w:themeColor="text1"/>
+          <w:sz w:val="28"/>
+          <w:szCs w:val="28"/>
+        </w:rPr>
+        <w:t>URL(</w:t>
+      </w:r>
+      <w:proofErr w:type="spellStart"/>
+      <w:proofErr w:type="gramEnd"/>
+      <w:r>
+        <w:rPr>
+          <w:rFonts w:ascii="Consolas" w:hAnsi="Consolas" w:cs="Consolas"/>
+          <w:color w:val="000000" w:themeColor="text1"/>
+          <w:sz w:val="28"/>
+          <w:szCs w:val="28"/>
+        </w:rPr>
+        <w:t>ENDpoint</w:t>
+      </w:r>
+      <w:proofErr w:type="spellEnd"/>
+      <w:r>
+        <w:rPr>
+          <w:rFonts w:ascii="Consolas" w:hAnsi="Consolas" w:cs="Consolas"/>
+          <w:color w:val="000000" w:themeColor="text1"/>
+          <w:sz w:val="28"/>
+          <w:szCs w:val="28"/>
+        </w:rPr>
+        <w:t xml:space="preserve"> </w:t>
+      </w:r>
+      <w:proofErr w:type="spellStart"/>
+      <w:r>
+        <w:rPr>
+          <w:rFonts w:ascii="Consolas" w:hAnsi="Consolas" w:cs="Consolas"/>
+          <w:color w:val="000000" w:themeColor="text1"/>
+          <w:sz w:val="28"/>
+          <w:szCs w:val="28"/>
+        </w:rPr>
+        <w:t>url</w:t>
+      </w:r>
+      <w:proofErr w:type="spellEnd"/>
+      <w:r>
+        <w:rPr>
+          <w:rFonts w:ascii="Consolas" w:hAnsi="Consolas" w:cs="Consolas"/>
+          <w:color w:val="000000" w:themeColor="text1"/>
+          <w:sz w:val="28"/>
+          <w:szCs w:val="28"/>
+        </w:rPr>
+        <w:t>) + Service URL</w:t>
+      </w:r>
+    </w:p>
+    <w:p>
+      <w:pPr>
+        <w:autoSpaceDE w:val="0"/>
+        <w:autoSpaceDN w:val="0"/>
+        <w:adjustRightInd w:val="0"/>
+        <w:spacing w:after="0" w:line="240" w:lineRule="auto"/>
+        <w:rPr>
+          <w:rFonts w:ascii="Consolas" w:hAnsi="Consolas" w:cs="Consolas"/>
+          <w:color w:val="000000" w:themeColor="text1"/>
+          <w:sz w:val="28"/>
+          <w:szCs w:val="28"/>
+        </w:rPr>
+      </w:pPr>
+    </w:p>
+    <w:p>
+      <w:pPr>
+        <w:autoSpaceDE w:val="0"/>
+        <w:autoSpaceDN w:val="0"/>
+        <w:adjustRightInd w:val="0"/>
+        <w:spacing w:after="0" w:line="240" w:lineRule="auto"/>
+        <w:rPr>
+          <w:rFonts w:ascii="Consolas" w:hAnsi="Consolas" w:cs="Consolas"/>
+          <w:color w:val="000000" w:themeColor="text1"/>
+          <w:sz w:val="28"/>
+          <w:szCs w:val="28"/>
+        </w:rPr>
+      </w:pPr>
+      <w:r>
+        <w:rPr>
+          <w:rFonts w:ascii="Consolas" w:hAnsi="Consolas" w:cs="Consolas"/>
+          <w:color w:val="000000" w:themeColor="text1"/>
+          <w:sz w:val="28"/>
+          <w:szCs w:val="28"/>
+        </w:rPr>
+        <w:t xml:space="preserve">Query </w:t>
+      </w:r>
+      <w:proofErr w:type="gramStart"/>
+      <w:r>
+        <w:rPr>
+          <w:rFonts w:ascii="Consolas" w:hAnsi="Consolas" w:cs="Consolas"/>
+          <w:color w:val="000000" w:themeColor="text1"/>
+          <w:sz w:val="28"/>
+          <w:szCs w:val="28"/>
+        </w:rPr>
+        <w:t>parameter :</w:t>
+      </w:r>
+      <w:proofErr w:type="gramEnd"/>
+      <w:r>
+        <w:rPr>
+          <w:rFonts w:ascii="Consolas" w:hAnsi="Consolas" w:cs="Consolas"/>
+          <w:color w:val="000000" w:themeColor="text1"/>
+          <w:sz w:val="28"/>
+          <w:szCs w:val="28"/>
+        </w:rPr>
+        <w:t xml:space="preserve"> ?</w:t>
+      </w:r>
+    </w:p>
+    <w:p>
+      <w:pPr>
+        <w:autoSpaceDE w:val="0"/>
+        <w:autoSpaceDN w:val="0"/>
+        <w:adjustRightInd w:val="0"/>
+        <w:spacing w:after="0" w:line="240" w:lineRule="auto"/>
+        <w:rPr>
+          <w:rFonts w:ascii="Consolas" w:hAnsi="Consolas" w:cs="Consolas"/>
+          <w:color w:val="000000" w:themeColor="text1"/>
+          <w:sz w:val="28"/>
+          <w:szCs w:val="28"/>
+        </w:rPr>
+      </w:pPr>
+      <w:r>
+        <w:rPr>
+          <w:rFonts w:ascii="Consolas" w:hAnsi="Consolas" w:cs="Consolas"/>
+          <w:color w:val="000000" w:themeColor="text1"/>
+          <w:sz w:val="28"/>
+          <w:szCs w:val="28"/>
+        </w:rPr>
+        <w:t>Path parameter</w:t>
+      </w:r>
+      <w:r>
+        <w:rPr>
+          <w:rFonts w:ascii="Consolas" w:hAnsi="Consolas" w:cs="Consolas"/>
+          <w:color w:val="000000" w:themeColor="text1"/>
+          <w:sz w:val="28"/>
+          <w:szCs w:val="28"/>
+        </w:rPr>
+        <w:t xml:space="preserve"> </w:t>
+      </w:r>
+      <w:r>
+        <w:rPr>
+          <w:rFonts w:ascii="Consolas" w:hAnsi="Consolas" w:cs="Consolas"/>
+          <w:color w:val="000000" w:themeColor="text1"/>
+          <w:sz w:val="28"/>
+          <w:szCs w:val="28"/>
+        </w:rPr>
+        <w:t>:</w:t>
+      </w:r>
+      <w:r>
+        <w:rPr>
+          <w:rFonts w:ascii="Consolas" w:hAnsi="Consolas" w:cs="Consolas"/>
+          <w:color w:val="000000" w:themeColor="text1"/>
+          <w:sz w:val="28"/>
+          <w:szCs w:val="28"/>
+        </w:rPr>
+        <w:t>/</w:t>
+      </w:r>
+    </w:p>
+    <w:p>
+      <w:pPr>
+        <w:autoSpaceDE w:val="0"/>
+        <w:autoSpaceDN w:val="0"/>
+        <w:adjustRightInd w:val="0"/>
+        <w:spacing w:after="0" w:line="240" w:lineRule="auto"/>
+        <w:rPr>
+          <w:rFonts w:ascii="Consolas" w:hAnsi="Consolas" w:cs="Consolas"/>
+          <w:color w:val="000000" w:themeColor="text1"/>
+          <w:sz w:val="28"/>
+          <w:szCs w:val="28"/>
+        </w:rPr>
+      </w:pPr>
+    </w:p>
+    <w:p>
+      <w:pPr>
+        <w:autoSpaceDE w:val="0"/>
+        <w:autoSpaceDN w:val="0"/>
+        <w:adjustRightInd w:val="0"/>
+        <w:spacing w:after="0" w:line="240" w:lineRule="auto"/>
+        <w:rPr>
+          <w:rFonts w:ascii="Consolas" w:hAnsi="Consolas" w:cs="Consolas"/>
+          <w:color w:val="000000" w:themeColor="text1"/>
+          <w:sz w:val="28"/>
+          <w:szCs w:val="28"/>
+        </w:rPr>
+      </w:pPr>
+    </w:p>
+    <w:p>
+      <w:pPr>
+        <w:autoSpaceDE w:val="0"/>
+        <w:autoSpaceDN w:val="0"/>
+        <w:adjustRightInd w:val="0"/>
+        <w:spacing w:after="0" w:line="240" w:lineRule="auto"/>
+        <w:rPr>
+          <w:rFonts w:ascii="Consolas" w:hAnsi="Consolas" w:cs="Consolas"/>
+          <w:color w:val="000000" w:themeColor="text1"/>
+          <w:sz w:val="28"/>
+          <w:szCs w:val="28"/>
+        </w:rPr>
+      </w:pPr>
+      <w:proofErr w:type="gramStart"/>
+      <w:r>
+        <w:rPr>
+          <w:rFonts w:ascii="Consolas" w:hAnsi="Consolas" w:cs="Consolas"/>
+          <w:color w:val="000000" w:themeColor="text1"/>
+          <w:sz w:val="28"/>
+          <w:szCs w:val="28"/>
+        </w:rPr>
+        <w:t>Swagger :</w:t>
+      </w:r>
+      <w:proofErr w:type="gramEnd"/>
+      <w:r>
+        <w:rPr>
+          <w:rFonts w:ascii="Consolas" w:hAnsi="Consolas" w:cs="Consolas"/>
+          <w:color w:val="000000" w:themeColor="text1"/>
+          <w:sz w:val="28"/>
+          <w:szCs w:val="28"/>
+        </w:rPr>
+        <w:t xml:space="preserve"> Is a API documentation tool</w:t>
+      </w:r>
+      <w:r>
+        <w:rPr>
+          <w:rFonts w:ascii="Consolas" w:hAnsi="Consolas" w:cs="Consolas"/>
+          <w:color w:val="000000" w:themeColor="text1"/>
+          <w:sz w:val="28"/>
+          <w:szCs w:val="28"/>
+        </w:rPr>
+        <w:t xml:space="preserve">. This allows to execute the </w:t>
+      </w:r>
+      <w:proofErr w:type="spellStart"/>
+      <w:r>
+        <w:rPr>
+          <w:rFonts w:ascii="Consolas" w:hAnsi="Consolas" w:cs="Consolas"/>
+          <w:color w:val="000000" w:themeColor="text1"/>
+          <w:sz w:val="28"/>
+          <w:szCs w:val="28"/>
+        </w:rPr>
+        <w:t>api</w:t>
+      </w:r>
+      <w:proofErr w:type="spellEnd"/>
+      <w:r>
+        <w:rPr>
+          <w:rFonts w:ascii="Consolas" w:hAnsi="Consolas" w:cs="Consolas"/>
+          <w:color w:val="000000" w:themeColor="text1"/>
+          <w:sz w:val="28"/>
+          <w:szCs w:val="28"/>
+        </w:rPr>
+        <w:t xml:space="preserve"> call and get the response (no need of </w:t>
+      </w:r>
+      <w:proofErr w:type="gramStart"/>
+      <w:r>
+        <w:rPr>
+          <w:rFonts w:ascii="Consolas" w:hAnsi="Consolas" w:cs="Consolas"/>
+          <w:color w:val="000000" w:themeColor="text1"/>
+          <w:sz w:val="28"/>
+          <w:szCs w:val="28"/>
+        </w:rPr>
+        <w:t>postman)\</w:t>
+      </w:r>
+      <w:proofErr w:type="gramEnd"/>
+    </w:p>
+    <w:p>
+      <w:pPr>
+        <w:autoSpaceDE w:val="0"/>
+        <w:autoSpaceDN w:val="0"/>
+        <w:adjustRightInd w:val="0"/>
+        <w:spacing w:after="0" w:line="240" w:lineRule="auto"/>
+        <w:rPr>
+          <w:rFonts w:ascii="Consolas" w:hAnsi="Consolas" w:cs="Consolas"/>
+          <w:color w:val="000000" w:themeColor="text1"/>
+          <w:sz w:val="28"/>
+          <w:szCs w:val="28"/>
+        </w:rPr>
+      </w:pPr>
+    </w:p>
+    <w:p>
+      <w:pPr>
+        <w:autoSpaceDE w:val="0"/>
+        <w:autoSpaceDN w:val="0"/>
+        <w:adjustRightInd w:val="0"/>
+        <w:spacing w:after="0" w:line="240" w:lineRule="auto"/>
+        <w:rPr>
+          <w:rFonts w:ascii="Consolas" w:hAnsi="Consolas" w:cs="Consolas"/>
+          <w:color w:val="000000" w:themeColor="text1"/>
+          <w:sz w:val="28"/>
+          <w:szCs w:val="28"/>
+        </w:rPr>
+      </w:pPr>
+    </w:p>
+    <w:p>
+      <w:pPr>
+        <w:autoSpaceDE w:val="0"/>
+        <w:autoSpaceDN w:val="0"/>
+        <w:adjustRightInd w:val="0"/>
+        <w:spacing w:after="0" w:line="240" w:lineRule="auto"/>
+        <w:rPr>
+          <w:rFonts w:ascii="Consolas" w:hAnsi="Consolas" w:cs="Consolas"/>
+          <w:color w:val="000000" w:themeColor="text1"/>
+          <w:sz w:val="28"/>
+          <w:szCs w:val="28"/>
+        </w:rPr>
+      </w:pPr>
+    </w:p>
+    <w:p>
+      <w:pPr>
+        <w:autoSpaceDE w:val="0"/>
+        <w:autoSpaceDN w:val="0"/>
+        <w:adjustRightInd w:val="0"/>
+        <w:spacing w:after="0" w:line="240" w:lineRule="auto"/>
+        <w:rPr>
+          <w:rFonts w:ascii="Consolas" w:hAnsi="Consolas" w:cs="Consolas"/>
+          <w:color w:val="000000" w:themeColor="text1"/>
+          <w:sz w:val="28"/>
+          <w:szCs w:val="28"/>
+        </w:rPr>
+      </w:pPr>
+      <w:r>
+        <w:rPr>
+          <w:rFonts w:ascii="Consolas" w:hAnsi="Consolas" w:cs="Consolas"/>
+          <w:color w:val="000000" w:themeColor="text1"/>
+          <w:sz w:val="28"/>
+          <w:szCs w:val="28"/>
+        </w:rPr>
+        <w:t xml:space="preserve">Libraries in </w:t>
+      </w:r>
+      <w:proofErr w:type="spellStart"/>
+      <w:r>
+        <w:rPr>
+          <w:rFonts w:ascii="Consolas" w:hAnsi="Consolas" w:cs="Consolas"/>
+          <w:color w:val="000000" w:themeColor="text1"/>
+          <w:sz w:val="28"/>
+          <w:szCs w:val="28"/>
+        </w:rPr>
+        <w:t>pom.xlm</w:t>
+      </w:r>
+      <w:proofErr w:type="spellEnd"/>
+    </w:p>
+    <w:p>
+      <w:pPr>
+        <w:pStyle w:val="Heading2"/>
+        <w:spacing w:before="144" w:beforeAutospacing="0" w:after="120" w:afterAutospacing="0"/>
+        <w:rPr>
+          <w:rFonts w:ascii="Consolas" w:hAnsi="Consolas"/>
+          <w:color w:val="000000"/>
+          <w:sz w:val="28"/>
+          <w:szCs w:val="28"/>
+        </w:rPr>
+      </w:pPr>
+      <w:hyperlink r:id="rId12" w:history="1">
+        <w:r>
+          <w:rPr>
+            <w:rStyle w:val="Hyperlink"/>
+            <w:rFonts w:ascii="Consolas" w:hAnsi="Consolas"/>
+            <w:color w:val="000000"/>
+            <w:sz w:val="28"/>
+            <w:szCs w:val="28"/>
+          </w:rPr>
+          <w:t xml:space="preserve">Apache </w:t>
+        </w:r>
+        <w:proofErr w:type="spellStart"/>
+        <w:r>
+          <w:rPr>
+            <w:rStyle w:val="Hyperlink"/>
+            <w:rFonts w:ascii="Consolas" w:hAnsi="Consolas"/>
+            <w:color w:val="000000"/>
+            <w:sz w:val="28"/>
+            <w:szCs w:val="28"/>
+          </w:rPr>
+          <w:t>HttpClient</w:t>
+        </w:r>
+        <w:proofErr w:type="spellEnd"/>
+      </w:hyperlink>
+      <w:r>
+        <w:rPr>
+          <w:rFonts w:ascii="Consolas" w:hAnsi="Consolas"/>
+          <w:color w:val="000000"/>
+          <w:sz w:val="28"/>
+          <w:szCs w:val="28"/>
+        </w:rPr>
+        <w:t> </w:t>
+      </w:r>
+    </w:p>
+    <w:p>
+      <w:pPr>
+        <w:pStyle w:val="Heading2"/>
+        <w:spacing w:before="144" w:beforeAutospacing="0" w:after="120" w:afterAutospacing="0"/>
+        <w:rPr>
+          <w:rFonts w:ascii="Consolas" w:hAnsi="Consolas"/>
+          <w:color w:val="000000"/>
+          <w:sz w:val="28"/>
+          <w:szCs w:val="28"/>
+        </w:rPr>
+      </w:pPr>
+      <w:hyperlink r:id="rId13" w:history="1">
+        <w:r>
+          <w:rPr>
+            <w:rStyle w:val="Hyperlink"/>
+            <w:rFonts w:ascii="Consolas" w:hAnsi="Consolas"/>
+            <w:color w:val="000000"/>
+            <w:sz w:val="28"/>
+            <w:szCs w:val="28"/>
+          </w:rPr>
+          <w:t xml:space="preserve">Apache </w:t>
+        </w:r>
+        <w:proofErr w:type="spellStart"/>
+        <w:r>
+          <w:rPr>
+            <w:rStyle w:val="Hyperlink"/>
+            <w:rFonts w:ascii="Consolas" w:hAnsi="Consolas"/>
+            <w:color w:val="000000"/>
+            <w:sz w:val="28"/>
+            <w:szCs w:val="28"/>
+          </w:rPr>
+          <w:t>HttpCore</w:t>
+        </w:r>
+        <w:proofErr w:type="spellEnd"/>
+      </w:hyperlink>
+    </w:p>
+    <w:p>
+      <w:pPr>
+        <w:pStyle w:val="Heading2"/>
+        <w:spacing w:before="144" w:beforeAutospacing="0" w:after="120" w:afterAutospacing="0"/>
+        <w:rPr>
+          <w:rFonts w:ascii="Consolas" w:hAnsi="Consolas"/>
+          <w:color w:val="000000"/>
+          <w:sz w:val="25"/>
+          <w:szCs w:val="25"/>
+        </w:rPr>
+      </w:pPr>
+      <w:hyperlink r:id="rId14" w:history="1">
+        <w:r>
+          <w:rPr>
+            <w:rStyle w:val="Hyperlink"/>
+            <w:rFonts w:ascii="Consolas" w:hAnsi="Consolas"/>
+            <w:color w:val="000000"/>
+            <w:sz w:val="25"/>
+            <w:szCs w:val="25"/>
+          </w:rPr>
+          <w:t>JSON In Java</w:t>
+        </w:r>
+      </w:hyperlink>
+    </w:p>
+    <w:p>
+      <w:pPr>
+        <w:pStyle w:val="Heading2"/>
+        <w:spacing w:before="144" w:beforeAutospacing="0" w:after="120" w:afterAutospacing="0"/>
+        <w:rPr>
+          <w:rFonts w:ascii="Consolas" w:hAnsi="Consolas"/>
+          <w:color w:val="000000"/>
+          <w:sz w:val="25"/>
+          <w:szCs w:val="25"/>
+        </w:rPr>
+      </w:pPr>
+      <w:r>
+        <w:rPr>
+          <w:rFonts w:ascii="Consolas" w:hAnsi="Consolas"/>
+          <w:color w:val="000000"/>
+          <w:sz w:val="25"/>
+          <w:szCs w:val="25"/>
+        </w:rPr>
+        <w:t>TestNG</w:t>
+      </w:r>
+    </w:p>
+    <w:p>
+      <w:pPr>
+        <w:pStyle w:val="Heading2"/>
+        <w:spacing w:before="144" w:beforeAutospacing="0" w:after="120" w:afterAutospacing="0"/>
+        <w:rPr>
+          <w:rFonts w:ascii="Consolas" w:hAnsi="Consolas"/>
+          <w:color w:val="000000"/>
+          <w:sz w:val="25"/>
+          <w:szCs w:val="25"/>
+        </w:rPr>
+      </w:pPr>
+    </w:p>
+    <w:p>
+      <w:pPr>
+        <w:pStyle w:val="Heading2"/>
+        <w:spacing w:before="144" w:beforeAutospacing="0" w:after="120" w:afterAutospacing="0"/>
+        <w:rPr>
+          <w:rFonts w:ascii="Consolas" w:hAnsi="Consolas"/>
+          <w:color w:val="000000"/>
+          <w:sz w:val="28"/>
+          <w:szCs w:val="28"/>
+        </w:rPr>
+      </w:pPr>
+    </w:p>
+    <w:p>
+      <w:pPr>
+        <w:autoSpaceDE w:val="0"/>
+        <w:autoSpaceDN w:val="0"/>
+        <w:adjustRightInd w:val="0"/>
+        <w:spacing w:after="0" w:line="240" w:lineRule="auto"/>
+        <w:rPr>
+          <w:rFonts w:ascii="Consolas" w:hAnsi="Consolas" w:cs="Consolas"/>
+          <w:color w:val="000000" w:themeColor="text1"/>
           <w:sz w:val="28"/>
           <w:szCs w:val="28"/>
         </w:rPr>
@@ -2019,711 +3568,711 @@
                 <w:sz w:val="18"/>
                 <w:szCs w:val="18"/>
               </w:rPr>
+              <w:tab/>
+            </w:r>
+            <w:r>
+              <w:rPr>
+                <w:rFonts w:ascii="Consolas" w:hAnsi="Consolas"/>
+                <w:sz w:val="18"/>
+                <w:szCs w:val="18"/>
+              </w:rPr>
+              <w:tab/>
+            </w:r>
+            <w:r>
+              <w:rPr>
+                <w:rFonts w:ascii="Consolas" w:hAnsi="Consolas"/>
+                <w:sz w:val="18"/>
+                <w:szCs w:val="18"/>
+              </w:rPr>
+              <w:tab/>
+            </w:r>
+            <w:proofErr w:type="spellStart"/>
+            <w:r>
+              <w:rPr>
+                <w:rFonts w:ascii="Consolas" w:hAnsi="Consolas"/>
+                <w:sz w:val="18"/>
+                <w:szCs w:val="18"/>
+              </w:rPr>
+              <w:t>System.out.println</w:t>
+            </w:r>
+            <w:proofErr w:type="spellEnd"/>
+            <w:r>
+              <w:rPr>
+                <w:rFonts w:ascii="Consolas" w:hAnsi="Consolas"/>
+                <w:sz w:val="18"/>
+                <w:szCs w:val="18"/>
+              </w:rPr>
+              <w:t>("Entity = " + entity);</w:t>
+            </w:r>
+          </w:p>
+          <w:p>
+            <w:pPr>
+              <w:autoSpaceDE w:val="0"/>
+              <w:autoSpaceDN w:val="0"/>
+              <w:adjustRightInd w:val="0"/>
+              <w:rPr>
+                <w:rFonts w:ascii="Consolas" w:hAnsi="Consolas"/>
+                <w:sz w:val="18"/>
+                <w:szCs w:val="18"/>
+              </w:rPr>
+            </w:pPr>
+            <w:r>
+              <w:rPr>
+                <w:rFonts w:ascii="Consolas" w:hAnsi="Consolas"/>
+                <w:sz w:val="18"/>
+                <w:szCs w:val="18"/>
+              </w:rPr>
+              <w:tab/>
+            </w:r>
+            <w:r>
+              <w:rPr>
+                <w:rFonts w:ascii="Consolas" w:hAnsi="Consolas"/>
+                <w:sz w:val="18"/>
+                <w:szCs w:val="18"/>
+              </w:rPr>
+              <w:tab/>
+            </w:r>
+            <w:r>
+              <w:rPr>
+                <w:rFonts w:ascii="Consolas" w:hAnsi="Consolas"/>
+                <w:sz w:val="18"/>
+                <w:szCs w:val="18"/>
+              </w:rPr>
+              <w:tab/>
+            </w:r>
+            <w:proofErr w:type="spellStart"/>
+            <w:r>
+              <w:rPr>
+                <w:rFonts w:ascii="Consolas" w:hAnsi="Consolas"/>
+                <w:sz w:val="18"/>
+                <w:szCs w:val="18"/>
+              </w:rPr>
+              <w:t>System.out.println</w:t>
+            </w:r>
+            <w:proofErr w:type="spellEnd"/>
+            <w:r>
+              <w:rPr>
+                <w:rFonts w:ascii="Consolas" w:hAnsi="Consolas"/>
+                <w:sz w:val="18"/>
+                <w:szCs w:val="18"/>
+              </w:rPr>
+              <w:t>("Result = " +result);</w:t>
+            </w:r>
+          </w:p>
+          <w:p>
+            <w:pPr>
+              <w:autoSpaceDE w:val="0"/>
+              <w:autoSpaceDN w:val="0"/>
+              <w:adjustRightInd w:val="0"/>
+              <w:rPr>
+                <w:rFonts w:ascii="Consolas" w:hAnsi="Consolas"/>
+                <w:sz w:val="18"/>
+                <w:szCs w:val="18"/>
+              </w:rPr>
+            </w:pPr>
+            <w:r>
+              <w:rPr>
+                <w:rFonts w:ascii="Consolas" w:hAnsi="Consolas"/>
+                <w:sz w:val="18"/>
+                <w:szCs w:val="18"/>
+              </w:rPr>
+              <w:tab/>
+            </w:r>
+            <w:r>
+              <w:rPr>
+                <w:rFonts w:ascii="Consolas" w:hAnsi="Consolas"/>
+                <w:sz w:val="18"/>
+                <w:szCs w:val="18"/>
+              </w:rPr>
+              <w:tab/>
+              <w:t>}</w:t>
+            </w:r>
+          </w:p>
+          <w:p>
+            <w:pPr>
+              <w:autoSpaceDE w:val="0"/>
+              <w:autoSpaceDN w:val="0"/>
+              <w:adjustRightInd w:val="0"/>
+              <w:rPr>
+                <w:rFonts w:ascii="Consolas" w:hAnsi="Consolas"/>
+                <w:sz w:val="18"/>
+                <w:szCs w:val="18"/>
+              </w:rPr>
+            </w:pPr>
+            <w:r>
+              <w:rPr>
+                <w:rFonts w:ascii="Consolas" w:hAnsi="Consolas"/>
+                <w:sz w:val="18"/>
+                <w:szCs w:val="18"/>
+              </w:rPr>
+              <w:tab/>
+            </w:r>
+            <w:r>
+              <w:rPr>
+                <w:rFonts w:ascii="Consolas" w:hAnsi="Consolas"/>
+                <w:sz w:val="18"/>
+                <w:szCs w:val="18"/>
+              </w:rPr>
+              <w:tab/>
+            </w:r>
+          </w:p>
+          <w:p>
+            <w:pPr>
+              <w:autoSpaceDE w:val="0"/>
+              <w:autoSpaceDN w:val="0"/>
+              <w:adjustRightInd w:val="0"/>
+              <w:rPr>
+                <w:rFonts w:ascii="Consolas" w:hAnsi="Consolas"/>
+                <w:sz w:val="18"/>
+                <w:szCs w:val="18"/>
+              </w:rPr>
+            </w:pPr>
+            <w:r>
+              <w:rPr>
+                <w:rFonts w:ascii="Consolas" w:hAnsi="Consolas"/>
+                <w:sz w:val="18"/>
+                <w:szCs w:val="18"/>
+              </w:rPr>
+              <w:tab/>
+            </w:r>
+            <w:r>
+              <w:rPr>
+                <w:rFonts w:ascii="Consolas" w:hAnsi="Consolas"/>
+                <w:sz w:val="18"/>
+                <w:szCs w:val="18"/>
+              </w:rPr>
+              <w:tab/>
+            </w:r>
+            <w:proofErr w:type="spellStart"/>
+            <w:r>
+              <w:rPr>
+                <w:rFonts w:ascii="Consolas" w:hAnsi="Consolas"/>
+                <w:sz w:val="18"/>
+                <w:szCs w:val="18"/>
+              </w:rPr>
+              <w:t>System.out.println</w:t>
+            </w:r>
+            <w:proofErr w:type="spellEnd"/>
+            <w:r>
+              <w:rPr>
+                <w:rFonts w:ascii="Consolas" w:hAnsi="Consolas"/>
+                <w:sz w:val="18"/>
+                <w:szCs w:val="18"/>
+              </w:rPr>
+              <w:t>("*********************************");</w:t>
+            </w:r>
+          </w:p>
+          <w:p>
+            <w:pPr>
+              <w:autoSpaceDE w:val="0"/>
+              <w:autoSpaceDN w:val="0"/>
+              <w:adjustRightInd w:val="0"/>
+              <w:rPr>
+                <w:rFonts w:ascii="Consolas" w:hAnsi="Consolas"/>
+                <w:sz w:val="18"/>
+                <w:szCs w:val="18"/>
+              </w:rPr>
+            </w:pPr>
+            <w:r>
+              <w:rPr>
+                <w:rFonts w:ascii="Consolas" w:hAnsi="Consolas"/>
+                <w:sz w:val="18"/>
+                <w:szCs w:val="18"/>
+              </w:rPr>
+              <w:tab/>
+            </w:r>
+            <w:r>
+              <w:rPr>
+                <w:rFonts w:ascii="Consolas" w:hAnsi="Consolas"/>
+                <w:sz w:val="18"/>
+                <w:szCs w:val="18"/>
+              </w:rPr>
+              <w:tab/>
+            </w:r>
+            <w:proofErr w:type="spellStart"/>
+            <w:r>
+              <w:rPr>
+                <w:rFonts w:ascii="Consolas" w:hAnsi="Consolas"/>
+                <w:sz w:val="18"/>
+                <w:szCs w:val="18"/>
+              </w:rPr>
+              <w:t>System.out.println</w:t>
+            </w:r>
+            <w:proofErr w:type="spellEnd"/>
+            <w:r>
+              <w:rPr>
+                <w:rFonts w:ascii="Consolas" w:hAnsi="Consolas"/>
+                <w:sz w:val="18"/>
+                <w:szCs w:val="18"/>
+              </w:rPr>
+              <w:t>(" Test Results");</w:t>
+            </w:r>
+          </w:p>
+          <w:p>
+            <w:pPr>
+              <w:autoSpaceDE w:val="0"/>
+              <w:autoSpaceDN w:val="0"/>
+              <w:adjustRightInd w:val="0"/>
+              <w:rPr>
+                <w:rFonts w:ascii="Consolas" w:hAnsi="Consolas"/>
+                <w:sz w:val="18"/>
+                <w:szCs w:val="18"/>
+              </w:rPr>
+            </w:pPr>
+            <w:r>
+              <w:rPr>
+                <w:rFonts w:ascii="Consolas" w:hAnsi="Consolas"/>
+                <w:sz w:val="18"/>
+                <w:szCs w:val="18"/>
+              </w:rPr>
+              <w:tab/>
+            </w:r>
+            <w:r>
+              <w:rPr>
+                <w:rFonts w:ascii="Consolas" w:hAnsi="Consolas"/>
+                <w:sz w:val="18"/>
+                <w:szCs w:val="18"/>
+              </w:rPr>
+              <w:tab/>
+            </w:r>
+            <w:proofErr w:type="spellStart"/>
+            <w:r>
+              <w:rPr>
+                <w:rFonts w:ascii="Consolas" w:hAnsi="Consolas"/>
+                <w:sz w:val="18"/>
+                <w:szCs w:val="18"/>
+              </w:rPr>
+              <w:t>System.out.println</w:t>
+            </w:r>
+            <w:proofErr w:type="spellEnd"/>
+            <w:r>
+              <w:rPr>
+                <w:rFonts w:ascii="Consolas" w:hAnsi="Consolas"/>
+                <w:sz w:val="18"/>
+                <w:szCs w:val="18"/>
+              </w:rPr>
+              <w:t>("*********************************");</w:t>
+            </w:r>
+          </w:p>
+          <w:p>
+            <w:pPr>
+              <w:autoSpaceDE w:val="0"/>
+              <w:autoSpaceDN w:val="0"/>
+              <w:adjustRightInd w:val="0"/>
+              <w:rPr>
+                <w:rFonts w:ascii="Consolas" w:hAnsi="Consolas"/>
+                <w:sz w:val="18"/>
+                <w:szCs w:val="18"/>
+              </w:rPr>
+            </w:pPr>
+            <w:r>
+              <w:rPr>
+                <w:rFonts w:ascii="Consolas" w:hAnsi="Consolas"/>
+                <w:sz w:val="18"/>
+                <w:szCs w:val="18"/>
+              </w:rPr>
+              <w:tab/>
+            </w:r>
+            <w:r>
+              <w:rPr>
+                <w:rFonts w:ascii="Consolas" w:hAnsi="Consolas"/>
+                <w:sz w:val="18"/>
+                <w:szCs w:val="18"/>
+              </w:rPr>
+              <w:tab/>
+            </w:r>
+          </w:p>
+          <w:p>
+            <w:pPr>
+              <w:autoSpaceDE w:val="0"/>
+              <w:autoSpaceDN w:val="0"/>
+              <w:adjustRightInd w:val="0"/>
+              <w:rPr>
+                <w:rFonts w:ascii="Consolas" w:hAnsi="Consolas"/>
+                <w:sz w:val="18"/>
+                <w:szCs w:val="18"/>
+              </w:rPr>
+            </w:pPr>
+            <w:r>
+              <w:rPr>
+                <w:rFonts w:ascii="Consolas" w:hAnsi="Consolas"/>
+                <w:sz w:val="18"/>
+                <w:szCs w:val="18"/>
+              </w:rPr>
+              <w:tab/>
+            </w:r>
+            <w:r>
+              <w:rPr>
+                <w:rFonts w:ascii="Consolas" w:hAnsi="Consolas"/>
+                <w:sz w:val="18"/>
+                <w:szCs w:val="18"/>
+              </w:rPr>
+              <w:tab/>
+              <w:t>//validate status code</w:t>
+            </w:r>
+          </w:p>
+          <w:p>
+            <w:pPr>
+              <w:autoSpaceDE w:val="0"/>
+              <w:autoSpaceDN w:val="0"/>
+              <w:adjustRightInd w:val="0"/>
+              <w:rPr>
+                <w:rFonts w:ascii="Consolas" w:hAnsi="Consolas"/>
+                <w:sz w:val="18"/>
+                <w:szCs w:val="18"/>
+              </w:rPr>
+            </w:pPr>
+            <w:r>
+              <w:rPr>
+                <w:rFonts w:ascii="Consolas" w:hAnsi="Consolas"/>
+                <w:sz w:val="18"/>
+                <w:szCs w:val="18"/>
+              </w:rPr>
+              <w:tab/>
+            </w:r>
+            <w:r>
+              <w:rPr>
+                <w:rFonts w:ascii="Consolas" w:hAnsi="Consolas"/>
+                <w:sz w:val="18"/>
+                <w:szCs w:val="18"/>
+              </w:rPr>
+              <w:tab/>
+              <w:t xml:space="preserve">int </w:t>
+            </w:r>
+            <w:proofErr w:type="spellStart"/>
+            <w:r>
+              <w:rPr>
+                <w:rFonts w:ascii="Consolas" w:hAnsi="Consolas"/>
+                <w:sz w:val="18"/>
+                <w:szCs w:val="18"/>
+              </w:rPr>
+              <w:t>statusCode</w:t>
+            </w:r>
+            <w:proofErr w:type="spellEnd"/>
+            <w:r>
+              <w:rPr>
+                <w:rFonts w:ascii="Consolas" w:hAnsi="Consolas"/>
+                <w:sz w:val="18"/>
+                <w:szCs w:val="18"/>
+              </w:rPr>
+              <w:t>=</w:t>
+            </w:r>
+            <w:proofErr w:type="spellStart"/>
+            <w:r>
+              <w:rPr>
+                <w:rFonts w:ascii="Consolas" w:hAnsi="Consolas"/>
+                <w:sz w:val="18"/>
+                <w:szCs w:val="18"/>
+              </w:rPr>
+              <w:t>response.getStatusLine</w:t>
+            </w:r>
+            <w:proofErr w:type="spellEnd"/>
+            <w:r>
+              <w:rPr>
+                <w:rFonts w:ascii="Consolas" w:hAnsi="Consolas"/>
+                <w:sz w:val="18"/>
+                <w:szCs w:val="18"/>
+              </w:rPr>
+              <w:t>(</w:t>
+            </w:r>
+            <w:proofErr w:type="gramStart"/>
+            <w:r>
+              <w:rPr>
+                <w:rFonts w:ascii="Consolas" w:hAnsi="Consolas"/>
+                <w:sz w:val="18"/>
+                <w:szCs w:val="18"/>
+              </w:rPr>
+              <w:t>).</w:t>
+            </w:r>
+            <w:proofErr w:type="spellStart"/>
+            <w:r>
+              <w:rPr>
+                <w:rFonts w:ascii="Consolas" w:hAnsi="Consolas"/>
+                <w:sz w:val="18"/>
+                <w:szCs w:val="18"/>
+              </w:rPr>
+              <w:t>getStatusCode</w:t>
+            </w:r>
+            <w:proofErr w:type="spellEnd"/>
+            <w:proofErr w:type="gramEnd"/>
+            <w:r>
+              <w:rPr>
+                <w:rFonts w:ascii="Consolas" w:hAnsi="Consolas"/>
+                <w:sz w:val="18"/>
+                <w:szCs w:val="18"/>
+              </w:rPr>
+              <w:t>();</w:t>
+            </w:r>
+          </w:p>
+          <w:p>
+            <w:pPr>
+              <w:autoSpaceDE w:val="0"/>
+              <w:autoSpaceDN w:val="0"/>
+              <w:adjustRightInd w:val="0"/>
+              <w:rPr>
+                <w:rFonts w:ascii="Consolas" w:hAnsi="Consolas"/>
+                <w:sz w:val="18"/>
+                <w:szCs w:val="18"/>
+              </w:rPr>
+            </w:pPr>
+            <w:r>
+              <w:rPr>
+                <w:rFonts w:ascii="Consolas" w:hAnsi="Consolas"/>
+                <w:sz w:val="18"/>
+                <w:szCs w:val="18"/>
+              </w:rPr>
+              <w:tab/>
+            </w:r>
+            <w:r>
+              <w:rPr>
+                <w:rFonts w:ascii="Consolas" w:hAnsi="Consolas"/>
+                <w:sz w:val="18"/>
+                <w:szCs w:val="18"/>
+              </w:rPr>
+              <w:tab/>
+              <w:t xml:space="preserve">String </w:t>
+            </w:r>
+            <w:proofErr w:type="spellStart"/>
+            <w:r>
+              <w:rPr>
+                <w:rFonts w:ascii="Consolas" w:hAnsi="Consolas"/>
+                <w:sz w:val="18"/>
+                <w:szCs w:val="18"/>
+              </w:rPr>
+              <w:t>statusMessage</w:t>
+            </w:r>
+            <w:proofErr w:type="spellEnd"/>
+            <w:r>
+              <w:rPr>
+                <w:rFonts w:ascii="Consolas" w:hAnsi="Consolas"/>
+                <w:sz w:val="18"/>
+                <w:szCs w:val="18"/>
+              </w:rPr>
+              <w:t xml:space="preserve"> = </w:t>
+            </w:r>
+            <w:proofErr w:type="spellStart"/>
+            <w:proofErr w:type="gramStart"/>
+            <w:r>
+              <w:rPr>
+                <w:rFonts w:ascii="Consolas" w:hAnsi="Consolas"/>
+                <w:sz w:val="18"/>
+                <w:szCs w:val="18"/>
+              </w:rPr>
+              <w:t>response.getStatusLine</w:t>
+            </w:r>
+            <w:proofErr w:type="spellEnd"/>
+            <w:proofErr w:type="gramEnd"/>
+            <w:r>
+              <w:rPr>
+                <w:rFonts w:ascii="Consolas" w:hAnsi="Consolas"/>
+                <w:sz w:val="18"/>
+                <w:szCs w:val="18"/>
+              </w:rPr>
+              <w:t>().</w:t>
+            </w:r>
+            <w:proofErr w:type="spellStart"/>
+            <w:r>
+              <w:rPr>
+                <w:rFonts w:ascii="Consolas" w:hAnsi="Consolas"/>
+                <w:sz w:val="18"/>
+                <w:szCs w:val="18"/>
+              </w:rPr>
+              <w:t>getReasonPhrase</w:t>
+            </w:r>
+            <w:proofErr w:type="spellEnd"/>
+            <w:r>
+              <w:rPr>
+                <w:rFonts w:ascii="Consolas" w:hAnsi="Consolas"/>
+                <w:sz w:val="18"/>
+                <w:szCs w:val="18"/>
+              </w:rPr>
+              <w:t>();</w:t>
+            </w:r>
+          </w:p>
+          <w:p>
+            <w:pPr>
+              <w:autoSpaceDE w:val="0"/>
+              <w:autoSpaceDN w:val="0"/>
+              <w:adjustRightInd w:val="0"/>
+              <w:rPr>
+                <w:rFonts w:ascii="Consolas" w:hAnsi="Consolas"/>
+                <w:sz w:val="18"/>
+                <w:szCs w:val="18"/>
+              </w:rPr>
+            </w:pPr>
+            <w:r>
+              <w:rPr>
+                <w:rFonts w:ascii="Consolas" w:hAnsi="Consolas"/>
+                <w:sz w:val="18"/>
+                <w:szCs w:val="18"/>
+              </w:rPr>
+              <w:tab/>
+            </w:r>
+            <w:r>
+              <w:rPr>
+                <w:rFonts w:ascii="Consolas" w:hAnsi="Consolas"/>
+                <w:sz w:val="18"/>
+                <w:szCs w:val="18"/>
+              </w:rPr>
+              <w:tab/>
+              <w:t>if (</w:t>
+            </w:r>
+            <w:proofErr w:type="spellStart"/>
+            <w:r>
+              <w:rPr>
+                <w:rFonts w:ascii="Consolas" w:hAnsi="Consolas"/>
+                <w:sz w:val="18"/>
+                <w:szCs w:val="18"/>
+              </w:rPr>
+              <w:t>statusCode</w:t>
+            </w:r>
+            <w:proofErr w:type="spellEnd"/>
+            <w:r>
+              <w:rPr>
+                <w:rFonts w:ascii="Consolas" w:hAnsi="Consolas"/>
+                <w:sz w:val="18"/>
+                <w:szCs w:val="18"/>
+              </w:rPr>
+              <w:t xml:space="preserve">==200 &amp;&amp; </w:t>
+            </w:r>
+            <w:proofErr w:type="spellStart"/>
+            <w:r>
+              <w:rPr>
+                <w:rFonts w:ascii="Consolas" w:hAnsi="Consolas"/>
+                <w:sz w:val="18"/>
+                <w:szCs w:val="18"/>
+              </w:rPr>
+              <w:t>statusMessage.equals</w:t>
+            </w:r>
+            <w:proofErr w:type="spellEnd"/>
+            <w:r>
+              <w:rPr>
+                <w:rFonts w:ascii="Consolas" w:hAnsi="Consolas"/>
+                <w:sz w:val="18"/>
+                <w:szCs w:val="18"/>
+              </w:rPr>
+              <w:t>("OK")) {</w:t>
+            </w:r>
+          </w:p>
+          <w:p>
+            <w:pPr>
+              <w:autoSpaceDE w:val="0"/>
+              <w:autoSpaceDN w:val="0"/>
+              <w:adjustRightInd w:val="0"/>
+              <w:rPr>
+                <w:rFonts w:ascii="Consolas" w:hAnsi="Consolas"/>
+                <w:sz w:val="18"/>
+                <w:szCs w:val="18"/>
+              </w:rPr>
+            </w:pPr>
+            <w:r>
+              <w:rPr>
+                <w:rFonts w:ascii="Consolas" w:hAnsi="Consolas"/>
+                <w:sz w:val="18"/>
+                <w:szCs w:val="18"/>
+              </w:rPr>
+              <w:tab/>
+            </w:r>
+            <w:r>
+              <w:rPr>
+                <w:rFonts w:ascii="Consolas" w:hAnsi="Consolas"/>
+                <w:sz w:val="18"/>
+                <w:szCs w:val="18"/>
+              </w:rPr>
+              <w:tab/>
+            </w:r>
+            <w:r>
+              <w:rPr>
+                <w:rFonts w:ascii="Consolas" w:hAnsi="Consolas"/>
+                <w:sz w:val="18"/>
+                <w:szCs w:val="18"/>
+              </w:rPr>
+              <w:tab/>
+            </w:r>
+            <w:proofErr w:type="spellStart"/>
+            <w:r>
+              <w:rPr>
+                <w:rFonts w:ascii="Consolas" w:hAnsi="Consolas"/>
+                <w:sz w:val="18"/>
+                <w:szCs w:val="18"/>
+              </w:rPr>
+              <w:t>System.out.println</w:t>
+            </w:r>
+            <w:proofErr w:type="spellEnd"/>
+            <w:r>
+              <w:rPr>
+                <w:rFonts w:ascii="Consolas" w:hAnsi="Consolas"/>
+                <w:sz w:val="18"/>
+                <w:szCs w:val="18"/>
+              </w:rPr>
+              <w:t>("</w:t>
+            </w:r>
+            <w:proofErr w:type="spellStart"/>
+            <w:r>
+              <w:rPr>
+                <w:rFonts w:ascii="Consolas" w:hAnsi="Consolas"/>
+                <w:sz w:val="18"/>
+                <w:szCs w:val="18"/>
+              </w:rPr>
+              <w:t>StatusCode</w:t>
+            </w:r>
+            <w:proofErr w:type="spellEnd"/>
+            <w:r>
+              <w:rPr>
+                <w:rFonts w:ascii="Consolas" w:hAnsi="Consolas"/>
+                <w:sz w:val="18"/>
+                <w:szCs w:val="18"/>
+              </w:rPr>
+              <w:t xml:space="preserve"> Test passed");</w:t>
+            </w:r>
+          </w:p>
+          <w:p>
+            <w:pPr>
+              <w:autoSpaceDE w:val="0"/>
+              <w:autoSpaceDN w:val="0"/>
+              <w:adjustRightInd w:val="0"/>
+              <w:rPr>
+                <w:rFonts w:ascii="Consolas" w:hAnsi="Consolas"/>
+                <w:sz w:val="18"/>
+                <w:szCs w:val="18"/>
+              </w:rPr>
+            </w:pPr>
+            <w:r>
+              <w:rPr>
+                <w:rFonts w:ascii="Consolas" w:hAnsi="Consolas"/>
+                <w:sz w:val="18"/>
+                <w:szCs w:val="18"/>
+              </w:rPr>
+              <w:tab/>
+            </w:r>
+            <w:r>
+              <w:rPr>
+                <w:rFonts w:ascii="Consolas" w:hAnsi="Consolas"/>
+                <w:sz w:val="18"/>
+                <w:szCs w:val="18"/>
+              </w:rPr>
+              <w:tab/>
+              <w:t>}</w:t>
+            </w:r>
+          </w:p>
+          <w:p>
+            <w:pPr>
+              <w:autoSpaceDE w:val="0"/>
+              <w:autoSpaceDN w:val="0"/>
+              <w:adjustRightInd w:val="0"/>
+              <w:rPr>
+                <w:rFonts w:ascii="Consolas" w:hAnsi="Consolas"/>
+                <w:sz w:val="18"/>
+                <w:szCs w:val="18"/>
+              </w:rPr>
+            </w:pPr>
+            <w:r>
+              <w:rPr>
+                <w:rFonts w:ascii="Consolas" w:hAnsi="Consolas"/>
+                <w:sz w:val="18"/>
+                <w:szCs w:val="18"/>
+              </w:rPr>
               <w:lastRenderedPageBreak/>
-              <w:tab/>
-            </w:r>
-            <w:r>
-              <w:rPr>
-                <w:rFonts w:ascii="Consolas" w:hAnsi="Consolas"/>
-                <w:sz w:val="18"/>
-                <w:szCs w:val="18"/>
-              </w:rPr>
-              <w:tab/>
-            </w:r>
-            <w:r>
-              <w:rPr>
-                <w:rFonts w:ascii="Consolas" w:hAnsi="Consolas"/>
-                <w:sz w:val="18"/>
-                <w:szCs w:val="18"/>
-              </w:rPr>
-              <w:tab/>
-            </w:r>
-            <w:proofErr w:type="spellStart"/>
-            <w:r>
-              <w:rPr>
-                <w:rFonts w:ascii="Consolas" w:hAnsi="Consolas"/>
-                <w:sz w:val="18"/>
-                <w:szCs w:val="18"/>
-              </w:rPr>
-              <w:t>System.out.println</w:t>
-            </w:r>
-            <w:proofErr w:type="spellEnd"/>
-            <w:r>
-              <w:rPr>
-                <w:rFonts w:ascii="Consolas" w:hAnsi="Consolas"/>
-                <w:sz w:val="18"/>
-                <w:szCs w:val="18"/>
-              </w:rPr>
-              <w:t>("Entity = " + entity);</w:t>
-            </w:r>
-          </w:p>
-          <w:p>
-            <w:pPr>
-              <w:autoSpaceDE w:val="0"/>
-              <w:autoSpaceDN w:val="0"/>
-              <w:adjustRightInd w:val="0"/>
-              <w:rPr>
-                <w:rFonts w:ascii="Consolas" w:hAnsi="Consolas"/>
-                <w:sz w:val="18"/>
-                <w:szCs w:val="18"/>
-              </w:rPr>
-            </w:pPr>
-            <w:r>
-              <w:rPr>
-                <w:rFonts w:ascii="Consolas" w:hAnsi="Consolas"/>
-                <w:sz w:val="18"/>
-                <w:szCs w:val="18"/>
-              </w:rPr>
-              <w:tab/>
-            </w:r>
-            <w:r>
-              <w:rPr>
-                <w:rFonts w:ascii="Consolas" w:hAnsi="Consolas"/>
-                <w:sz w:val="18"/>
-                <w:szCs w:val="18"/>
-              </w:rPr>
-              <w:tab/>
-            </w:r>
-            <w:r>
-              <w:rPr>
-                <w:rFonts w:ascii="Consolas" w:hAnsi="Consolas"/>
-                <w:sz w:val="18"/>
-                <w:szCs w:val="18"/>
-              </w:rPr>
-              <w:tab/>
-            </w:r>
-            <w:proofErr w:type="spellStart"/>
-            <w:r>
-              <w:rPr>
-                <w:rFonts w:ascii="Consolas" w:hAnsi="Consolas"/>
-                <w:sz w:val="18"/>
-                <w:szCs w:val="18"/>
-              </w:rPr>
-              <w:t>System.out.println</w:t>
-            </w:r>
-            <w:proofErr w:type="spellEnd"/>
-            <w:r>
-              <w:rPr>
-                <w:rFonts w:ascii="Consolas" w:hAnsi="Consolas"/>
-                <w:sz w:val="18"/>
-                <w:szCs w:val="18"/>
-              </w:rPr>
-              <w:t>("Result = " +result);</w:t>
-            </w:r>
-          </w:p>
-          <w:p>
-            <w:pPr>
-              <w:autoSpaceDE w:val="0"/>
-              <w:autoSpaceDN w:val="0"/>
-              <w:adjustRightInd w:val="0"/>
-              <w:rPr>
-                <w:rFonts w:ascii="Consolas" w:hAnsi="Consolas"/>
-                <w:sz w:val="18"/>
-                <w:szCs w:val="18"/>
-              </w:rPr>
-            </w:pPr>
-            <w:r>
-              <w:rPr>
-                <w:rFonts w:ascii="Consolas" w:hAnsi="Consolas"/>
-                <w:sz w:val="18"/>
-                <w:szCs w:val="18"/>
-              </w:rPr>
-              <w:tab/>
-            </w:r>
-            <w:r>
-              <w:rPr>
-                <w:rFonts w:ascii="Consolas" w:hAnsi="Consolas"/>
-                <w:sz w:val="18"/>
-                <w:szCs w:val="18"/>
-              </w:rPr>
-              <w:tab/>
-              <w:t>}</w:t>
-            </w:r>
-          </w:p>
-          <w:p>
-            <w:pPr>
-              <w:autoSpaceDE w:val="0"/>
-              <w:autoSpaceDN w:val="0"/>
-              <w:adjustRightInd w:val="0"/>
-              <w:rPr>
-                <w:rFonts w:ascii="Consolas" w:hAnsi="Consolas"/>
-                <w:sz w:val="18"/>
-                <w:szCs w:val="18"/>
-              </w:rPr>
-            </w:pPr>
-            <w:r>
-              <w:rPr>
-                <w:rFonts w:ascii="Consolas" w:hAnsi="Consolas"/>
-                <w:sz w:val="18"/>
-                <w:szCs w:val="18"/>
-              </w:rPr>
-              <w:tab/>
-            </w:r>
-            <w:r>
-              <w:rPr>
-                <w:rFonts w:ascii="Consolas" w:hAnsi="Consolas"/>
-                <w:sz w:val="18"/>
-                <w:szCs w:val="18"/>
-              </w:rPr>
-              <w:tab/>
-            </w:r>
-          </w:p>
-          <w:p>
-            <w:pPr>
-              <w:autoSpaceDE w:val="0"/>
-              <w:autoSpaceDN w:val="0"/>
-              <w:adjustRightInd w:val="0"/>
-              <w:rPr>
-                <w:rFonts w:ascii="Consolas" w:hAnsi="Consolas"/>
-                <w:sz w:val="18"/>
-                <w:szCs w:val="18"/>
-              </w:rPr>
-            </w:pPr>
-            <w:r>
-              <w:rPr>
-                <w:rFonts w:ascii="Consolas" w:hAnsi="Consolas"/>
-                <w:sz w:val="18"/>
-                <w:szCs w:val="18"/>
-              </w:rPr>
-              <w:tab/>
-            </w:r>
-            <w:r>
-              <w:rPr>
-                <w:rFonts w:ascii="Consolas" w:hAnsi="Consolas"/>
-                <w:sz w:val="18"/>
-                <w:szCs w:val="18"/>
-              </w:rPr>
-              <w:tab/>
-            </w:r>
-            <w:proofErr w:type="spellStart"/>
-            <w:r>
-              <w:rPr>
-                <w:rFonts w:ascii="Consolas" w:hAnsi="Consolas"/>
-                <w:sz w:val="18"/>
-                <w:szCs w:val="18"/>
-              </w:rPr>
-              <w:t>System.out.println</w:t>
-            </w:r>
-            <w:proofErr w:type="spellEnd"/>
-            <w:r>
-              <w:rPr>
-                <w:rFonts w:ascii="Consolas" w:hAnsi="Consolas"/>
-                <w:sz w:val="18"/>
-                <w:szCs w:val="18"/>
-              </w:rPr>
-              <w:t>("*********************************");</w:t>
-            </w:r>
-          </w:p>
-          <w:p>
-            <w:pPr>
-              <w:autoSpaceDE w:val="0"/>
-              <w:autoSpaceDN w:val="0"/>
-              <w:adjustRightInd w:val="0"/>
-              <w:rPr>
-                <w:rFonts w:ascii="Consolas" w:hAnsi="Consolas"/>
-                <w:sz w:val="18"/>
-                <w:szCs w:val="18"/>
-              </w:rPr>
-            </w:pPr>
-            <w:r>
-              <w:rPr>
-                <w:rFonts w:ascii="Consolas" w:hAnsi="Consolas"/>
-                <w:sz w:val="18"/>
-                <w:szCs w:val="18"/>
-              </w:rPr>
-              <w:tab/>
-            </w:r>
-            <w:r>
-              <w:rPr>
-                <w:rFonts w:ascii="Consolas" w:hAnsi="Consolas"/>
-                <w:sz w:val="18"/>
-                <w:szCs w:val="18"/>
-              </w:rPr>
-              <w:tab/>
-            </w:r>
-            <w:proofErr w:type="spellStart"/>
-            <w:r>
-              <w:rPr>
-                <w:rFonts w:ascii="Consolas" w:hAnsi="Consolas"/>
-                <w:sz w:val="18"/>
-                <w:szCs w:val="18"/>
-              </w:rPr>
-              <w:t>System.out.println</w:t>
-            </w:r>
-            <w:proofErr w:type="spellEnd"/>
-            <w:r>
-              <w:rPr>
-                <w:rFonts w:ascii="Consolas" w:hAnsi="Consolas"/>
-                <w:sz w:val="18"/>
-                <w:szCs w:val="18"/>
-              </w:rPr>
-              <w:t>(" Test Results");</w:t>
-            </w:r>
-          </w:p>
-          <w:p>
-            <w:pPr>
-              <w:autoSpaceDE w:val="0"/>
-              <w:autoSpaceDN w:val="0"/>
-              <w:adjustRightInd w:val="0"/>
-              <w:rPr>
-                <w:rFonts w:ascii="Consolas" w:hAnsi="Consolas"/>
-                <w:sz w:val="18"/>
-                <w:szCs w:val="18"/>
-              </w:rPr>
-            </w:pPr>
-            <w:r>
-              <w:rPr>
-                <w:rFonts w:ascii="Consolas" w:hAnsi="Consolas"/>
-                <w:sz w:val="18"/>
-                <w:szCs w:val="18"/>
-              </w:rPr>
-              <w:tab/>
-            </w:r>
-            <w:r>
-              <w:rPr>
-                <w:rFonts w:ascii="Consolas" w:hAnsi="Consolas"/>
-                <w:sz w:val="18"/>
-                <w:szCs w:val="18"/>
-              </w:rPr>
-              <w:tab/>
-            </w:r>
-            <w:proofErr w:type="spellStart"/>
-            <w:r>
-              <w:rPr>
-                <w:rFonts w:ascii="Consolas" w:hAnsi="Consolas"/>
-                <w:sz w:val="18"/>
-                <w:szCs w:val="18"/>
-              </w:rPr>
-              <w:t>System.out.println</w:t>
-            </w:r>
-            <w:proofErr w:type="spellEnd"/>
-            <w:r>
-              <w:rPr>
-                <w:rFonts w:ascii="Consolas" w:hAnsi="Consolas"/>
-                <w:sz w:val="18"/>
-                <w:szCs w:val="18"/>
-              </w:rPr>
-              <w:t>("*********************************");</w:t>
-            </w:r>
-          </w:p>
-          <w:p>
-            <w:pPr>
-              <w:autoSpaceDE w:val="0"/>
-              <w:autoSpaceDN w:val="0"/>
-              <w:adjustRightInd w:val="0"/>
-              <w:rPr>
-                <w:rFonts w:ascii="Consolas" w:hAnsi="Consolas"/>
-                <w:sz w:val="18"/>
-                <w:szCs w:val="18"/>
-              </w:rPr>
-            </w:pPr>
-            <w:r>
-              <w:rPr>
-                <w:rFonts w:ascii="Consolas" w:hAnsi="Consolas"/>
-                <w:sz w:val="18"/>
-                <w:szCs w:val="18"/>
-              </w:rPr>
-              <w:tab/>
-            </w:r>
-            <w:r>
-              <w:rPr>
-                <w:rFonts w:ascii="Consolas" w:hAnsi="Consolas"/>
-                <w:sz w:val="18"/>
-                <w:szCs w:val="18"/>
-              </w:rPr>
-              <w:tab/>
-            </w:r>
-          </w:p>
-          <w:p>
-            <w:pPr>
-              <w:autoSpaceDE w:val="0"/>
-              <w:autoSpaceDN w:val="0"/>
-              <w:adjustRightInd w:val="0"/>
-              <w:rPr>
-                <w:rFonts w:ascii="Consolas" w:hAnsi="Consolas"/>
-                <w:sz w:val="18"/>
-                <w:szCs w:val="18"/>
-              </w:rPr>
-            </w:pPr>
-            <w:r>
-              <w:rPr>
-                <w:rFonts w:ascii="Consolas" w:hAnsi="Consolas"/>
-                <w:sz w:val="18"/>
-                <w:szCs w:val="18"/>
-              </w:rPr>
-              <w:tab/>
-            </w:r>
-            <w:r>
-              <w:rPr>
-                <w:rFonts w:ascii="Consolas" w:hAnsi="Consolas"/>
-                <w:sz w:val="18"/>
-                <w:szCs w:val="18"/>
-              </w:rPr>
-              <w:tab/>
-              <w:t>//validate status code</w:t>
-            </w:r>
-          </w:p>
-          <w:p>
-            <w:pPr>
-              <w:autoSpaceDE w:val="0"/>
-              <w:autoSpaceDN w:val="0"/>
-              <w:adjustRightInd w:val="0"/>
-              <w:rPr>
-                <w:rFonts w:ascii="Consolas" w:hAnsi="Consolas"/>
-                <w:sz w:val="18"/>
-                <w:szCs w:val="18"/>
-              </w:rPr>
-            </w:pPr>
-            <w:r>
-              <w:rPr>
-                <w:rFonts w:ascii="Consolas" w:hAnsi="Consolas"/>
-                <w:sz w:val="18"/>
-                <w:szCs w:val="18"/>
-              </w:rPr>
-              <w:tab/>
-            </w:r>
-            <w:r>
-              <w:rPr>
-                <w:rFonts w:ascii="Consolas" w:hAnsi="Consolas"/>
-                <w:sz w:val="18"/>
-                <w:szCs w:val="18"/>
-              </w:rPr>
-              <w:tab/>
-              <w:t xml:space="preserve">int </w:t>
-            </w:r>
-            <w:proofErr w:type="spellStart"/>
-            <w:r>
-              <w:rPr>
-                <w:rFonts w:ascii="Consolas" w:hAnsi="Consolas"/>
-                <w:sz w:val="18"/>
-                <w:szCs w:val="18"/>
-              </w:rPr>
-              <w:t>statusCode</w:t>
-            </w:r>
-            <w:proofErr w:type="spellEnd"/>
-            <w:r>
-              <w:rPr>
-                <w:rFonts w:ascii="Consolas" w:hAnsi="Consolas"/>
-                <w:sz w:val="18"/>
-                <w:szCs w:val="18"/>
-              </w:rPr>
-              <w:t>=</w:t>
-            </w:r>
-            <w:proofErr w:type="spellStart"/>
-            <w:r>
-              <w:rPr>
-                <w:rFonts w:ascii="Consolas" w:hAnsi="Consolas"/>
-                <w:sz w:val="18"/>
-                <w:szCs w:val="18"/>
-              </w:rPr>
-              <w:t>response.getStatusLine</w:t>
-            </w:r>
-            <w:proofErr w:type="spellEnd"/>
-            <w:r>
-              <w:rPr>
-                <w:rFonts w:ascii="Consolas" w:hAnsi="Consolas"/>
-                <w:sz w:val="18"/>
-                <w:szCs w:val="18"/>
-              </w:rPr>
-              <w:t>(</w:t>
-            </w:r>
-            <w:proofErr w:type="gramStart"/>
-            <w:r>
-              <w:rPr>
-                <w:rFonts w:ascii="Consolas" w:hAnsi="Consolas"/>
-                <w:sz w:val="18"/>
-                <w:szCs w:val="18"/>
-              </w:rPr>
-              <w:t>).</w:t>
-            </w:r>
-            <w:proofErr w:type="spellStart"/>
-            <w:r>
-              <w:rPr>
-                <w:rFonts w:ascii="Consolas" w:hAnsi="Consolas"/>
-                <w:sz w:val="18"/>
-                <w:szCs w:val="18"/>
-              </w:rPr>
-              <w:t>getStatusCode</w:t>
-            </w:r>
-            <w:proofErr w:type="spellEnd"/>
-            <w:proofErr w:type="gramEnd"/>
-            <w:r>
-              <w:rPr>
-                <w:rFonts w:ascii="Consolas" w:hAnsi="Consolas"/>
-                <w:sz w:val="18"/>
-                <w:szCs w:val="18"/>
-              </w:rPr>
-              <w:t>();</w:t>
-            </w:r>
-          </w:p>
-          <w:p>
-            <w:pPr>
-              <w:autoSpaceDE w:val="0"/>
-              <w:autoSpaceDN w:val="0"/>
-              <w:adjustRightInd w:val="0"/>
-              <w:rPr>
-                <w:rFonts w:ascii="Consolas" w:hAnsi="Consolas"/>
-                <w:sz w:val="18"/>
-                <w:szCs w:val="18"/>
-              </w:rPr>
-            </w:pPr>
-            <w:r>
-              <w:rPr>
-                <w:rFonts w:ascii="Consolas" w:hAnsi="Consolas"/>
-                <w:sz w:val="18"/>
-                <w:szCs w:val="18"/>
-              </w:rPr>
-              <w:tab/>
-            </w:r>
-            <w:r>
-              <w:rPr>
-                <w:rFonts w:ascii="Consolas" w:hAnsi="Consolas"/>
-                <w:sz w:val="18"/>
-                <w:szCs w:val="18"/>
-              </w:rPr>
-              <w:tab/>
-              <w:t xml:space="preserve">String </w:t>
-            </w:r>
-            <w:proofErr w:type="spellStart"/>
-            <w:r>
-              <w:rPr>
-                <w:rFonts w:ascii="Consolas" w:hAnsi="Consolas"/>
-                <w:sz w:val="18"/>
-                <w:szCs w:val="18"/>
-              </w:rPr>
-              <w:t>statusMessage</w:t>
-            </w:r>
-            <w:proofErr w:type="spellEnd"/>
-            <w:r>
-              <w:rPr>
-                <w:rFonts w:ascii="Consolas" w:hAnsi="Consolas"/>
-                <w:sz w:val="18"/>
-                <w:szCs w:val="18"/>
-              </w:rPr>
-              <w:t xml:space="preserve"> = </w:t>
-            </w:r>
-            <w:proofErr w:type="spellStart"/>
-            <w:proofErr w:type="gramStart"/>
-            <w:r>
-              <w:rPr>
-                <w:rFonts w:ascii="Consolas" w:hAnsi="Consolas"/>
-                <w:sz w:val="18"/>
-                <w:szCs w:val="18"/>
-              </w:rPr>
-              <w:t>response.getStatusLine</w:t>
-            </w:r>
-            <w:proofErr w:type="spellEnd"/>
-            <w:proofErr w:type="gramEnd"/>
-            <w:r>
-              <w:rPr>
-                <w:rFonts w:ascii="Consolas" w:hAnsi="Consolas"/>
-                <w:sz w:val="18"/>
-                <w:szCs w:val="18"/>
-              </w:rPr>
-              <w:t>().</w:t>
-            </w:r>
-            <w:proofErr w:type="spellStart"/>
-            <w:r>
-              <w:rPr>
-                <w:rFonts w:ascii="Consolas" w:hAnsi="Consolas"/>
-                <w:sz w:val="18"/>
-                <w:szCs w:val="18"/>
-              </w:rPr>
-              <w:t>getReasonPhrase</w:t>
-            </w:r>
-            <w:proofErr w:type="spellEnd"/>
-            <w:r>
-              <w:rPr>
-                <w:rFonts w:ascii="Consolas" w:hAnsi="Consolas"/>
-                <w:sz w:val="18"/>
-                <w:szCs w:val="18"/>
-              </w:rPr>
-              <w:t>();</w:t>
-            </w:r>
-          </w:p>
-          <w:p>
-            <w:pPr>
-              <w:autoSpaceDE w:val="0"/>
-              <w:autoSpaceDN w:val="0"/>
-              <w:adjustRightInd w:val="0"/>
-              <w:rPr>
-                <w:rFonts w:ascii="Consolas" w:hAnsi="Consolas"/>
-                <w:sz w:val="18"/>
-                <w:szCs w:val="18"/>
-              </w:rPr>
-            </w:pPr>
-            <w:r>
-              <w:rPr>
-                <w:rFonts w:ascii="Consolas" w:hAnsi="Consolas"/>
-                <w:sz w:val="18"/>
-                <w:szCs w:val="18"/>
-              </w:rPr>
-              <w:tab/>
-            </w:r>
-            <w:r>
-              <w:rPr>
-                <w:rFonts w:ascii="Consolas" w:hAnsi="Consolas"/>
-                <w:sz w:val="18"/>
-                <w:szCs w:val="18"/>
-              </w:rPr>
-              <w:tab/>
-              <w:t>if (</w:t>
-            </w:r>
-            <w:proofErr w:type="spellStart"/>
-            <w:r>
-              <w:rPr>
-                <w:rFonts w:ascii="Consolas" w:hAnsi="Consolas"/>
-                <w:sz w:val="18"/>
-                <w:szCs w:val="18"/>
-              </w:rPr>
-              <w:t>statusCode</w:t>
-            </w:r>
-            <w:proofErr w:type="spellEnd"/>
-            <w:r>
-              <w:rPr>
-                <w:rFonts w:ascii="Consolas" w:hAnsi="Consolas"/>
-                <w:sz w:val="18"/>
-                <w:szCs w:val="18"/>
-              </w:rPr>
-              <w:t xml:space="preserve">==200 &amp;&amp; </w:t>
-            </w:r>
-            <w:proofErr w:type="spellStart"/>
-            <w:r>
-              <w:rPr>
-                <w:rFonts w:ascii="Consolas" w:hAnsi="Consolas"/>
-                <w:sz w:val="18"/>
-                <w:szCs w:val="18"/>
-              </w:rPr>
-              <w:t>statusMessage.equals</w:t>
-            </w:r>
-            <w:proofErr w:type="spellEnd"/>
-            <w:r>
-              <w:rPr>
-                <w:rFonts w:ascii="Consolas" w:hAnsi="Consolas"/>
-                <w:sz w:val="18"/>
-                <w:szCs w:val="18"/>
-              </w:rPr>
-              <w:t>("OK")) {</w:t>
-            </w:r>
-          </w:p>
-          <w:p>
-            <w:pPr>
-              <w:autoSpaceDE w:val="0"/>
-              <w:autoSpaceDN w:val="0"/>
-              <w:adjustRightInd w:val="0"/>
-              <w:rPr>
-                <w:rFonts w:ascii="Consolas" w:hAnsi="Consolas"/>
-                <w:sz w:val="18"/>
-                <w:szCs w:val="18"/>
-              </w:rPr>
-            </w:pPr>
-            <w:r>
-              <w:rPr>
-                <w:rFonts w:ascii="Consolas" w:hAnsi="Consolas"/>
-                <w:sz w:val="18"/>
-                <w:szCs w:val="18"/>
-              </w:rPr>
-              <w:tab/>
-            </w:r>
-            <w:r>
-              <w:rPr>
-                <w:rFonts w:ascii="Consolas" w:hAnsi="Consolas"/>
-                <w:sz w:val="18"/>
-                <w:szCs w:val="18"/>
-              </w:rPr>
-              <w:tab/>
-            </w:r>
-            <w:r>
-              <w:rPr>
-                <w:rFonts w:ascii="Consolas" w:hAnsi="Consolas"/>
-                <w:sz w:val="18"/>
-                <w:szCs w:val="18"/>
-              </w:rPr>
-              <w:tab/>
-            </w:r>
-            <w:proofErr w:type="spellStart"/>
-            <w:r>
-              <w:rPr>
-                <w:rFonts w:ascii="Consolas" w:hAnsi="Consolas"/>
-                <w:sz w:val="18"/>
-                <w:szCs w:val="18"/>
-              </w:rPr>
-              <w:t>System.out.println</w:t>
-            </w:r>
-            <w:proofErr w:type="spellEnd"/>
-            <w:r>
-              <w:rPr>
-                <w:rFonts w:ascii="Consolas" w:hAnsi="Consolas"/>
-                <w:sz w:val="18"/>
-                <w:szCs w:val="18"/>
-              </w:rPr>
-              <w:t>("</w:t>
-            </w:r>
-            <w:proofErr w:type="spellStart"/>
-            <w:r>
-              <w:rPr>
-                <w:rFonts w:ascii="Consolas" w:hAnsi="Consolas"/>
-                <w:sz w:val="18"/>
-                <w:szCs w:val="18"/>
-              </w:rPr>
-              <w:t>StatusCode</w:t>
-            </w:r>
-            <w:proofErr w:type="spellEnd"/>
-            <w:r>
-              <w:rPr>
-                <w:rFonts w:ascii="Consolas" w:hAnsi="Consolas"/>
-                <w:sz w:val="18"/>
-                <w:szCs w:val="18"/>
-              </w:rPr>
-              <w:t xml:space="preserve"> Test passed");</w:t>
-            </w:r>
-          </w:p>
-          <w:p>
-            <w:pPr>
-              <w:autoSpaceDE w:val="0"/>
-              <w:autoSpaceDN w:val="0"/>
-              <w:adjustRightInd w:val="0"/>
-              <w:rPr>
-                <w:rFonts w:ascii="Consolas" w:hAnsi="Consolas"/>
-                <w:sz w:val="18"/>
-                <w:szCs w:val="18"/>
-              </w:rPr>
-            </w:pPr>
-            <w:r>
-              <w:rPr>
-                <w:rFonts w:ascii="Consolas" w:hAnsi="Consolas"/>
-                <w:sz w:val="18"/>
-                <w:szCs w:val="18"/>
-              </w:rPr>
-              <w:tab/>
-            </w:r>
-            <w:r>
-              <w:rPr>
-                <w:rFonts w:ascii="Consolas" w:hAnsi="Consolas"/>
-                <w:sz w:val="18"/>
-                <w:szCs w:val="18"/>
-              </w:rPr>
-              <w:tab/>
-              <w:t>}</w:t>
-            </w:r>
-          </w:p>
-          <w:p>
-            <w:pPr>
-              <w:autoSpaceDE w:val="0"/>
-              <w:autoSpaceDN w:val="0"/>
-              <w:adjustRightInd w:val="0"/>
-              <w:rPr>
-                <w:rFonts w:ascii="Consolas" w:hAnsi="Consolas"/>
-                <w:sz w:val="18"/>
-                <w:szCs w:val="18"/>
-              </w:rPr>
-            </w:pPr>
-            <w:r>
-              <w:rPr>
-                <w:rFonts w:ascii="Consolas" w:hAnsi="Consolas"/>
-                <w:sz w:val="18"/>
-                <w:szCs w:val="18"/>
-              </w:rPr>
               <w:tab/>
             </w:r>
             <w:r>
@@ -4757,24 +6306,7 @@
           <w:sz w:val="28"/>
           <w:szCs w:val="28"/>
         </w:rPr>
-        <w:lastRenderedPageBreak/>
-        <w:t>P</w:t>
-      </w:r>
-      <w:r>
-        <w:rPr>
-          <w:rFonts w:ascii="Consolas" w:hAnsi="Consolas"/>
-          <w:sz w:val="28"/>
-          <w:szCs w:val="28"/>
-        </w:rPr>
-        <w:t>UT</w:t>
-      </w:r>
-      <w:r>
-        <w:rPr>
-          <w:rFonts w:ascii="Consolas" w:hAnsi="Consolas"/>
-          <w:sz w:val="28"/>
-          <w:szCs w:val="28"/>
-        </w:rPr>
-        <w:t xml:space="preserve"> Method with bearer authorization</w:t>
+        <w:t>PUT Method with bearer authorization</w:t>
       </w:r>
     </w:p>
     <w:tbl>
@@ -5395,6 +6927,7 @@
                 <w:sz w:val="18"/>
                 <w:szCs w:val="18"/>
               </w:rPr>
+              <w:lastRenderedPageBreak/>
               <w:tab/>
             </w:r>
             <w:proofErr w:type="spellStart"/>
@@ -5751,15 +7284,7 @@
           <w:sz w:val="28"/>
           <w:szCs w:val="28"/>
         </w:rPr>
-        <w:t>DELETE</w:t>
-      </w:r>
-      <w:r>
-        <w:rPr>
-          <w:rFonts w:ascii="Consolas" w:hAnsi="Consolas"/>
-          <w:sz w:val="28"/>
-          <w:szCs w:val="28"/>
-        </w:rPr>
-        <w:t xml:space="preserve"> Method with bearer authorization</w:t>
+        <w:t>DELETE Method with bearer authorization</w:t>
       </w:r>
     </w:p>
     <w:tbl>
@@ -6726,6 +8251,226 @@
         <w:autoSpaceDN w:val="0"/>
         <w:adjustRightInd w:val="0"/>
         <w:spacing w:after="0" w:line="240" w:lineRule="auto"/>
+        <w:rPr>
+          <w:rFonts w:ascii="Consolas" w:hAnsi="Consolas"/>
+          <w:sz w:val="28"/>
+          <w:szCs w:val="28"/>
+        </w:rPr>
+      </w:pPr>
+    </w:p>
+    <w:p>
+      <w:pPr>
+        <w:autoSpaceDE w:val="0"/>
+        <w:autoSpaceDN w:val="0"/>
+        <w:adjustRightInd w:val="0"/>
+        <w:spacing w:after="0" w:line="240" w:lineRule="auto"/>
+        <w:ind w:hanging="900"/>
+        <w:rPr>
+          <w:rFonts w:ascii="Consolas" w:hAnsi="Consolas"/>
+          <w:sz w:val="28"/>
+          <w:szCs w:val="28"/>
+        </w:rPr>
+      </w:pPr>
+      <w:r>
+        <w:rPr>
+          <w:rFonts w:ascii="Consolas" w:hAnsi="Consolas"/>
+          <w:sz w:val="28"/>
+          <w:szCs w:val="28"/>
+        </w:rPr>
+        <w:t>Diff between web service and API</w:t>
+      </w:r>
+    </w:p>
+    <w:p>
+      <w:pPr>
+        <w:autoSpaceDE w:val="0"/>
+        <w:autoSpaceDN w:val="0"/>
+        <w:adjustRightInd w:val="0"/>
+        <w:spacing w:after="0" w:line="240" w:lineRule="auto"/>
+        <w:ind w:hanging="900"/>
+        <w:rPr>
+          <w:rFonts w:ascii="Consolas" w:hAnsi="Consolas"/>
+          <w:sz w:val="28"/>
+          <w:szCs w:val="28"/>
+        </w:rPr>
+      </w:pPr>
+    </w:p>
+    <w:p>
+      <w:pPr>
+        <w:autoSpaceDE w:val="0"/>
+        <w:autoSpaceDN w:val="0"/>
+        <w:adjustRightInd w:val="0"/>
+        <w:spacing w:after="0" w:line="240" w:lineRule="auto"/>
+        <w:ind w:hanging="900"/>
+        <w:rPr>
+          <w:rFonts w:ascii="Consolas" w:hAnsi="Consolas"/>
+          <w:sz w:val="28"/>
+          <w:szCs w:val="28"/>
+        </w:rPr>
+      </w:pPr>
+      <w:r>
+        <w:rPr>
+          <w:rFonts w:ascii="Consolas" w:hAnsi="Consolas"/>
+          <w:sz w:val="28"/>
+          <w:szCs w:val="28"/>
+        </w:rPr>
+        <w:t xml:space="preserve">SOA: </w:t>
+      </w:r>
+      <w:proofErr w:type="gramStart"/>
+      <w:r>
+        <w:rPr>
+          <w:rFonts w:ascii="Consolas" w:hAnsi="Consolas"/>
+          <w:sz w:val="28"/>
+          <w:szCs w:val="28"/>
+        </w:rPr>
+        <w:t>service oriented</w:t>
+      </w:r>
+      <w:proofErr w:type="gramEnd"/>
+      <w:r>
+        <w:rPr>
+          <w:rFonts w:ascii="Consolas" w:hAnsi="Consolas"/>
+          <w:sz w:val="28"/>
+          <w:szCs w:val="28"/>
+        </w:rPr>
+        <w:t xml:space="preserve"> architecture</w:t>
+      </w:r>
+    </w:p>
+    <w:p>
+      <w:pPr>
+        <w:autoSpaceDE w:val="0"/>
+        <w:autoSpaceDN w:val="0"/>
+        <w:adjustRightInd w:val="0"/>
+        <w:spacing w:after="0" w:line="240" w:lineRule="auto"/>
+        <w:ind w:hanging="900"/>
+        <w:rPr>
+          <w:noProof/>
+        </w:rPr>
+      </w:pPr>
+    </w:p>
+    <w:p>
+      <w:pPr>
+        <w:autoSpaceDE w:val="0"/>
+        <w:autoSpaceDN w:val="0"/>
+        <w:adjustRightInd w:val="0"/>
+        <w:spacing w:after="0" w:line="240" w:lineRule="auto"/>
+        <w:ind w:hanging="900"/>
+        <w:rPr>
+          <w:noProof/>
+        </w:rPr>
+      </w:pPr>
+    </w:p>
+    <w:p>
+      <w:pPr>
+        <w:autoSpaceDE w:val="0"/>
+        <w:autoSpaceDN w:val="0"/>
+        <w:adjustRightInd w:val="0"/>
+        <w:spacing w:after="0" w:line="240" w:lineRule="auto"/>
+        <w:ind w:hanging="900"/>
+        <w:rPr>
+          <w:noProof/>
+        </w:rPr>
+      </w:pPr>
+    </w:p>
+    <w:p>
+      <w:pPr>
+        <w:autoSpaceDE w:val="0"/>
+        <w:autoSpaceDN w:val="0"/>
+        <w:adjustRightInd w:val="0"/>
+        <w:spacing w:after="0" w:line="240" w:lineRule="auto"/>
+        <w:ind w:hanging="900"/>
+        <w:rPr>
+          <w:noProof/>
+        </w:rPr>
+      </w:pPr>
+    </w:p>
+    <w:p>
+      <w:pPr>
+        <w:autoSpaceDE w:val="0"/>
+        <w:autoSpaceDN w:val="0"/>
+        <w:adjustRightInd w:val="0"/>
+        <w:spacing w:after="0" w:line="240" w:lineRule="auto"/>
+        <w:ind w:hanging="900"/>
+        <w:rPr>
+          <w:rFonts w:ascii="Consolas" w:hAnsi="Consolas"/>
+          <w:sz w:val="28"/>
+          <w:szCs w:val="28"/>
+        </w:rPr>
+      </w:pPr>
+      <w:r>
+        <w:rPr>
+          <w:noProof/>
+        </w:rPr>
+        <w:drawing>
+          <wp:inline distT="0" distB="0" distL="0" distR="0" wp14:anchorId="6CD1057C" wp14:editId="68A98638">
+            <wp:extent cx="3287864" cy="1999615"/>
+            <wp:effectExtent l="0" t="0" r="8255" b="635"/>
+            <wp:docPr id="1" name="Picture 1"/>
+            <wp:cNvGraphicFramePr>
+              <a:graphicFrameLocks xmlns:a="http://schemas.openxmlformats.org/drawingml/2006/main" noChangeAspect="1"/>
+            </wp:cNvGraphicFramePr>
+            <a:graphic xmlns:a="http://schemas.openxmlformats.org/drawingml/2006/main">
+              <a:graphicData uri="http://schemas.openxmlformats.org/drawingml/2006/picture">
+                <pic:pic xmlns:pic="http://schemas.openxmlformats.org/drawingml/2006/picture">
+                  <pic:nvPicPr>
+                    <pic:cNvPr id="1" name=""/>
+                    <pic:cNvPicPr/>
+                  </pic:nvPicPr>
+                  <pic:blipFill>
+                    <a:blip r:embed="rId15"/>
+                    <a:stretch>
+                      <a:fillRect/>
+                    </a:stretch>
+                  </pic:blipFill>
+                  <pic:spPr>
+                    <a:xfrm>
+                      <a:off x="0" y="0"/>
+                      <a:ext cx="3305697" cy="2010460"/>
+                    </a:xfrm>
+                    <a:prstGeom prst="rect">
+                      <a:avLst/>
+                    </a:prstGeom>
+                  </pic:spPr>
+                </pic:pic>
+              </a:graphicData>
+            </a:graphic>
+          </wp:inline>
+        </w:drawing>
+      </w:r>
+    </w:p>
+    <w:p>
+      <w:pPr>
+        <w:autoSpaceDE w:val="0"/>
+        <w:autoSpaceDN w:val="0"/>
+        <w:adjustRightInd w:val="0"/>
+        <w:spacing w:after="0" w:line="240" w:lineRule="auto"/>
+        <w:ind w:hanging="900"/>
+        <w:rPr>
+          <w:rFonts w:ascii="Consolas" w:hAnsi="Consolas"/>
+          <w:sz w:val="28"/>
+          <w:szCs w:val="28"/>
+        </w:rPr>
+      </w:pPr>
+    </w:p>
+    <w:p>
+      <w:pPr>
+        <w:autoSpaceDE w:val="0"/>
+        <w:autoSpaceDN w:val="0"/>
+        <w:adjustRightInd w:val="0"/>
+        <w:spacing w:after="0" w:line="240" w:lineRule="auto"/>
+        <w:ind w:hanging="900"/>
+        <w:rPr>
+          <w:rFonts w:ascii="Consolas" w:hAnsi="Consolas"/>
+          <w:sz w:val="28"/>
+          <w:szCs w:val="28"/>
+        </w:rPr>
+      </w:pPr>
+    </w:p>
+    <w:p>
+      <w:pPr>
+        <w:autoSpaceDE w:val="0"/>
+        <w:autoSpaceDN w:val="0"/>
+        <w:adjustRightInd w:val="0"/>
+        <w:spacing w:after="0" w:line="240" w:lineRule="auto"/>
+        <w:ind w:hanging="900"/>
         <w:rPr>
           <w:rFonts w:ascii="Consolas" w:hAnsi="Consolas"/>
           <w:sz w:val="28"/>
@@ -7278,6 +9023,25 @@
     <w:qFormat/>
     <w:rsid w:val="00EB4FB3"/>
   </w:style>
+  <w:style w:type="paragraph" w:styleId="Heading2">
+    <w:name w:val="heading 2"/>
+    <w:basedOn w:val="Normal"/>
+    <w:link w:val="Heading2Char"/>
+    <w:uiPriority w:val="9"/>
+    <w:qFormat/>
+    <w:rsid w:val="006B7C49"/>
+    <w:pPr>
+      <w:spacing w:before="100" w:beforeAutospacing="1" w:after="100" w:afterAutospacing="1" w:line="240" w:lineRule="auto"/>
+      <w:outlineLvl w:val="1"/>
+    </w:pPr>
+    <w:rPr>
+      <w:rFonts w:ascii="Times New Roman" w:eastAsia="Times New Roman" w:hAnsi="Times New Roman" w:cs="Times New Roman"/>
+      <w:b/>
+      <w:bCs/>
+      <w:sz w:val="36"/>
+      <w:szCs w:val="36"/>
+    </w:rPr>
+  </w:style>
   <w:style w:type="character" w:default="1" w:styleId="DefaultParagraphFont">
     <w:name w:val="Default Paragraph Font"/>
     <w:uiPriority w:val="1"/>
@@ -7353,7 +9117,6 @@
     <w:name w:val="Hyperlink"/>
     <w:basedOn w:val="DefaultParagraphFont"/>
     <w:uiPriority w:val="99"/>
-    <w:semiHidden/>
     <w:unhideWhenUsed/>
     <w:rsid w:val="00440174"/>
     <w:rPr>
@@ -7372,6 +9135,32 @@
       <w:rFonts w:ascii="Courier New" w:eastAsia="Times New Roman" w:hAnsi="Courier New" w:cs="Courier New"/>
       <w:sz w:val="20"/>
       <w:szCs w:val="20"/>
+    </w:rPr>
+  </w:style>
+  <w:style w:type="character" w:styleId="UnresolvedMention">
+    <w:name w:val="Unresolved Mention"/>
+    <w:basedOn w:val="DefaultParagraphFont"/>
+    <w:uiPriority w:val="99"/>
+    <w:semiHidden/>
+    <w:unhideWhenUsed/>
+    <w:rsid w:val="00B43039"/>
+    <w:rPr>
+      <w:color w:val="605E5C"/>
+      <w:shd w:val="clear" w:color="auto" w:fill="E1DFDD"/>
+    </w:rPr>
+  </w:style>
+  <w:style w:type="character" w:customStyle="1" w:styleId="Heading2Char">
+    <w:name w:val="Heading 2 Char"/>
+    <w:basedOn w:val="DefaultParagraphFont"/>
+    <w:link w:val="Heading2"/>
+    <w:uiPriority w:val="9"/>
+    <w:rsid w:val="006B7C49"/>
+    <w:rPr>
+      <w:rFonts w:ascii="Times New Roman" w:eastAsia="Times New Roman" w:hAnsi="Times New Roman" w:cs="Times New Roman"/>
+      <w:b/>
+      <w:bCs/>
+      <w:sz w:val="36"/>
+      <w:szCs w:val="36"/>
     </w:rPr>
   </w:style>
 </w:styles>

</xml_diff>

<commit_message>
updated on 5th october
</commit_message>
<xml_diff>
--- a/API_Automation_Notes.docx
+++ b/API_Automation_Notes.docx
@@ -1140,27 +1140,25 @@
           <w:sz w:val="28"/>
           <w:szCs w:val="28"/>
         </w:rPr>
-        <w:t xml:space="preserve">String </w:t>
-      </w:r>
-      <w:proofErr w:type="spellStart"/>
-      <w:r>
-        <w:rPr>
-          <w:rFonts w:ascii="Consolas" w:hAnsi="Consolas" w:cs="Consolas"/>
-          <w:color w:val="000000" w:themeColor="text1"/>
-          <w:sz w:val="28"/>
-          <w:szCs w:val="28"/>
-        </w:rPr>
-        <w:t>messgae</w:t>
-      </w:r>
-      <w:proofErr w:type="spellEnd"/>
-      <w:r>
-        <w:rPr>
-          <w:rFonts w:ascii="Consolas" w:hAnsi="Consolas" w:cs="Consolas"/>
-          <w:color w:val="000000" w:themeColor="text1"/>
-          <w:sz w:val="28"/>
-          <w:szCs w:val="28"/>
-        </w:rPr>
-        <w:t xml:space="preserve"> </w:t>
+        <w:t>String mess</w:t>
+      </w:r>
+      <w:r>
+        <w:rPr>
+          <w:rFonts w:ascii="Consolas" w:hAnsi="Consolas" w:cs="Consolas"/>
+          <w:color w:val="000000" w:themeColor="text1"/>
+          <w:sz w:val="28"/>
+          <w:szCs w:val="28"/>
+        </w:rPr>
+        <w:t>a</w:t>
+      </w:r>
+      <w:r>
+        <w:rPr>
+          <w:rFonts w:ascii="Consolas" w:hAnsi="Consolas" w:cs="Consolas"/>
+          <w:color w:val="000000" w:themeColor="text1"/>
+          <w:sz w:val="28"/>
+          <w:szCs w:val="28"/>
+        </w:rPr>
+        <w:t xml:space="preserve">ge </w:t>
       </w:r>
       <w:r>
         <w:rPr>
@@ -1344,15 +1342,6 @@
           <w:szCs w:val="28"/>
         </w:rPr>
       </w:pPr>
-      <w:r>
-        <w:rPr>
-          <w:rFonts w:ascii="Consolas" w:hAnsi="Consolas" w:cs="Consolas"/>
-          <w:color w:val="000000" w:themeColor="text1"/>
-          <w:sz w:val="28"/>
-          <w:szCs w:val="28"/>
-        </w:rPr>
-        <w:t xml:space="preserve">Put call: creates a new entity if not available, </w:t>
-      </w:r>
     </w:p>
     <w:p>
       <w:pPr>
@@ -1367,6 +1356,15 @@
           <w:szCs w:val="28"/>
         </w:rPr>
       </w:pPr>
+      <w:r>
+        <w:rPr>
+          <w:rFonts w:ascii="Consolas" w:hAnsi="Consolas" w:cs="Consolas"/>
+          <w:color w:val="000000" w:themeColor="text1"/>
+          <w:sz w:val="28"/>
+          <w:szCs w:val="28"/>
+        </w:rPr>
+        <w:t xml:space="preserve">Put call: creates a new entity if not available, </w:t>
+      </w:r>
       <w:r>
         <w:rPr>
           <w:rFonts w:ascii="Consolas" w:hAnsi="Consolas" w:cs="Consolas"/>
@@ -4171,6 +4169,7 @@
                 <w:sz w:val="18"/>
                 <w:szCs w:val="18"/>
               </w:rPr>
+              <w:lastRenderedPageBreak/>
               <w:tab/>
             </w:r>
             <w:r>
@@ -4272,7 +4271,6 @@
                 <w:sz w:val="18"/>
                 <w:szCs w:val="18"/>
               </w:rPr>
-              <w:lastRenderedPageBreak/>
               <w:tab/>
             </w:r>
             <w:r>
@@ -6795,6 +6793,7 @@
                 <w:sz w:val="18"/>
                 <w:szCs w:val="18"/>
               </w:rPr>
+              <w:lastRenderedPageBreak/>
               <w:tab/>
             </w:r>
             <w:proofErr w:type="spellStart"/>
@@ -6927,7 +6926,6 @@
                 <w:sz w:val="18"/>
                 <w:szCs w:val="18"/>
               </w:rPr>
-              <w:lastRenderedPageBreak/>
               <w:tab/>
             </w:r>
             <w:proofErr w:type="spellStart"/>
@@ -8399,10 +8397,11 @@
         <w:rPr>
           <w:noProof/>
         </w:rPr>
+        <w:lastRenderedPageBreak/>
         <w:drawing>
-          <wp:inline distT="0" distB="0" distL="0" distR="0" wp14:anchorId="6CD1057C" wp14:editId="68A98638">
-            <wp:extent cx="3287864" cy="1999615"/>
-            <wp:effectExtent l="0" t="0" r="8255" b="635"/>
+          <wp:inline distT="0" distB="0" distL="0" distR="0" wp14:anchorId="6CD1057C" wp14:editId="34A55D86">
+            <wp:extent cx="4592320" cy="2792959"/>
+            <wp:effectExtent l="0" t="0" r="0" b="7620"/>
             <wp:docPr id="1" name="Picture 1"/>
             <wp:cNvGraphicFramePr>
               <a:graphicFrameLocks xmlns:a="http://schemas.openxmlformats.org/drawingml/2006/main" noChangeAspect="1"/>
@@ -8423,7 +8422,7 @@
                   <pic:spPr>
                     <a:xfrm>
                       <a:off x="0" y="0"/>
-                      <a:ext cx="3305697" cy="2010460"/>
+                      <a:ext cx="4620621" cy="2810171"/>
                     </a:xfrm>
                     <a:prstGeom prst="rect">
                       <a:avLst/>

</xml_diff>